<commit_message>
Finish the first section and the half of the second section of the translation.
Signed-off-by: boddmg <boddmg@gmail.com>
</commit_message>
<xml_diff>
--- a/document/paper/translate.docx
+++ b/document/paper/translate.docx
@@ -2,6 +2,25 @@
 <file path=word/document.xml><?xml version="1.0" encoding="utf-8"?>
 <w:document xmlns:wpc="http://schemas.microsoft.com/office/word/2010/wordprocessingCanvas" xmlns:mc="http://schemas.openxmlformats.org/markup-compatibility/2006" xmlns:o="urn:schemas-microsoft-com:office:office" xmlns:r="http://schemas.openxmlformats.org/officeDocument/2006/relationships" xmlns:m="http://schemas.openxmlformats.org/officeDocument/2006/math" xmlns:v="urn:schemas-microsoft-com:vml" xmlns:wp14="http://schemas.microsoft.com/office/word/2010/wordprocessingDrawing" xmlns:wp="http://schemas.openxmlformats.org/drawingml/2006/wordprocessingDrawing" xmlns:w10="urn:schemas-microsoft-com:office:word" xmlns:w="http://schemas.openxmlformats.org/wordprocessingml/2006/main" xmlns:w14="http://schemas.microsoft.com/office/word/2010/wordml" xmlns:w15="http://schemas.microsoft.com/office/word/2012/wordml" xmlns:wpg="http://schemas.microsoft.com/office/word/2010/wordprocessingGroup" xmlns:wpi="http://schemas.microsoft.com/office/word/2010/wordprocessingInk" xmlns:wne="http://schemas.microsoft.com/office/word/2006/wordml" xmlns:wps="http://schemas.microsoft.com/office/word/2010/wordprocessingShape" mc:Ignorable="w14 w15 wp14">
   <w:body>
+    <w:p>
+      <w:pPr>
+        <w:rPr>
+          <w:rFonts w:hint="eastAsia"/>
+        </w:rPr>
+      </w:pPr>
+      <w:r>
+        <w:rPr>
+          <w:rFonts w:hint="eastAsia"/>
+        </w:rPr>
+        <w:t>深度机器学习——一个新的人工智能研究的</w:t>
+      </w:r>
+      <w:r>
+        <w:rPr>
+          <w:rFonts w:hint="eastAsia"/>
+        </w:rPr>
+        <w:t>前沿</w:t>
+      </w:r>
+    </w:p>
     <w:p>
       <w:pPr>
         <w:pStyle w:val="a3"/>
@@ -233,9 +252,6 @@
       <w:pPr>
         <w:pStyle w:val="a3"/>
         <w:ind w:left="360" w:firstLineChars="0" w:firstLine="0"/>
-        <w:rPr>
-          <w:rFonts w:hint="eastAsia"/>
-        </w:rPr>
       </w:pPr>
       <w:r>
         <w:t>最近神经科学在哺乳类动物大脑上的</w:t>
@@ -253,10 +269,7 @@
         <w:t>提供了</w:t>
       </w:r>
       <w:r>
-        <w:t>指导原则</w:t>
-      </w:r>
-      <w:r>
-        <w:t>，给信息表征的系统的设计提供了新的思路</w:t>
+        <w:t>指导原则，给信息表征的系统的设计提供了新的思路</w:t>
       </w:r>
       <w:r>
         <w:t>。</w:t>
@@ -303,8 +316,911 @@
       <w:r>
         <w:t>的信息表征的计算模型。</w:t>
       </w:r>
+    </w:p>
+    <w:p>
+      <w:pPr>
+        <w:pStyle w:val="a3"/>
+        <w:ind w:left="360" w:firstLineChars="0" w:firstLine="0"/>
+      </w:pPr>
+      <w:r>
+        <w:rPr>
+          <w:rFonts w:hint="eastAsia"/>
+        </w:rPr>
+        <w:t>在现实世界中的数据里，除了其中关于空间的维度，</w:t>
+      </w:r>
+      <w:r>
+        <w:rPr>
+          <w:rFonts w:hint="eastAsia"/>
+        </w:rPr>
+        <w:t>其中的</w:t>
+      </w:r>
+      <w:r>
+        <w:rPr>
+          <w:rFonts w:hint="eastAsia"/>
+        </w:rPr>
+        <w:t>关于时间</w:t>
+      </w:r>
+      <w:r>
+        <w:rPr>
+          <w:rFonts w:hint="eastAsia"/>
+        </w:rPr>
+        <w:t>的部分也扮演着一个重要的角色</w:t>
+      </w:r>
+      <w:r>
+        <w:rPr>
+          <w:rFonts w:hint="eastAsia"/>
+        </w:rPr>
+        <w:t>。</w:t>
+      </w:r>
+      <w:r>
+        <w:rPr>
+          <w:rFonts w:hint="eastAsia"/>
+        </w:rPr>
+        <w:t>一个可观测到的</w:t>
+      </w:r>
+      <w:r>
+        <w:rPr>
+          <w:rFonts w:hint="eastAsia"/>
+        </w:rPr>
+        <w:t>模式的</w:t>
+      </w:r>
+      <w:r>
+        <w:rPr>
+          <w:rFonts w:hint="eastAsia"/>
+        </w:rPr>
+        <w:t>先后顺序</w:t>
+      </w:r>
+      <w:r>
+        <w:rPr>
+          <w:rFonts w:hint="eastAsia"/>
+        </w:rPr>
+        <w:t>往往也在给观测者传达着</w:t>
+      </w:r>
+      <w:r>
+        <w:rPr>
+          <w:rFonts w:hint="eastAsia"/>
+        </w:rPr>
+        <w:t>一些</w:t>
+      </w:r>
+      <w:r>
+        <w:rPr>
+          <w:rFonts w:hint="eastAsia"/>
+        </w:rPr>
+        <w:t>意义</w:t>
+      </w:r>
+      <w:r>
+        <w:rPr>
+          <w:rFonts w:hint="eastAsia"/>
+        </w:rPr>
+        <w:t>，而这些</w:t>
+      </w:r>
+      <w:r>
+        <w:rPr>
+          <w:rFonts w:hint="eastAsia"/>
+        </w:rPr>
+        <w:t>意义</w:t>
+      </w:r>
+      <w:r>
+        <w:rPr>
+          <w:rFonts w:hint="eastAsia"/>
+        </w:rPr>
+        <w:t>是很难</w:t>
+      </w:r>
+      <w:r>
+        <w:rPr>
+          <w:rFonts w:hint="eastAsia"/>
+        </w:rPr>
+        <w:t>孤立地</w:t>
+      </w:r>
+      <w:r>
+        <w:rPr>
+          <w:rFonts w:hint="eastAsia"/>
+        </w:rPr>
+        <w:t>通过这个</w:t>
+      </w:r>
+      <w:r>
+        <w:rPr>
+          <w:rFonts w:hint="eastAsia"/>
+        </w:rPr>
+        <w:t>序列里互相独立的片段来</w:t>
+      </w:r>
+      <w:r>
+        <w:rPr>
+          <w:rFonts w:hint="eastAsia"/>
+        </w:rPr>
+        <w:t>解读</w:t>
+      </w:r>
+      <w:r>
+        <w:rPr>
+          <w:rFonts w:hint="eastAsia"/>
+        </w:rPr>
+        <w:t>的</w:t>
+      </w:r>
+      <w:r>
+        <w:rPr>
+          <w:rFonts w:hint="eastAsia"/>
+        </w:rPr>
+        <w:t>。</w:t>
+      </w:r>
+      <w:r>
+        <w:rPr>
+          <w:rFonts w:hint="eastAsia"/>
+        </w:rPr>
+        <w:t>而意义往往是</w:t>
+      </w:r>
+      <w:r>
+        <w:rPr>
+          <w:rFonts w:hint="eastAsia"/>
+        </w:rPr>
+        <w:t>通过时间上相近的收到的观察信息或者事件来推理得到的。</w:t>
+      </w:r>
+      <w:r>
+        <w:rPr>
+          <w:rFonts w:hint="eastAsia"/>
+        </w:rPr>
+        <w:t>因此，给观察</w:t>
+      </w:r>
+      <w:r>
+        <w:rPr>
+          <w:rFonts w:hint="eastAsia"/>
+        </w:rPr>
+        <w:t>到的</w:t>
+      </w:r>
+      <w:r>
+        <w:rPr>
+          <w:rFonts w:hint="eastAsia"/>
+        </w:rPr>
+        <w:t>信息的时序部分建模在信息表征里起到了关键的作用。</w:t>
+      </w:r>
+      <w:r>
+        <w:rPr>
+          <w:rFonts w:hint="eastAsia"/>
+        </w:rPr>
+        <w:t>因此，</w:t>
+      </w:r>
+      <w:r>
+        <w:rPr>
+          <w:rFonts w:hint="eastAsia"/>
+        </w:rPr>
+        <w:t>根据观察中的规律</w:t>
+      </w:r>
+      <w:r>
+        <w:rPr>
+          <w:rFonts w:hint="eastAsia"/>
+        </w:rPr>
+        <w:t>捕捉到</w:t>
+      </w:r>
+      <w:r>
+        <w:rPr>
+          <w:rFonts w:hint="eastAsia"/>
+        </w:rPr>
+        <w:t>其中的</w:t>
+      </w:r>
+      <w:r>
+        <w:rPr>
+          <w:rFonts w:hint="eastAsia"/>
+        </w:rPr>
+        <w:t>时空相关性，</w:t>
+      </w:r>
+      <w:r>
+        <w:rPr>
+          <w:rFonts w:hint="eastAsia"/>
+        </w:rPr>
+        <w:t>被视为深度学习系统的一个基本目标。</w:t>
+      </w:r>
+    </w:p>
+    <w:p>
+      <w:pPr>
+        <w:pStyle w:val="a3"/>
+        <w:ind w:left="360" w:firstLineChars="0" w:firstLine="0"/>
+      </w:pPr>
+      <w:r>
+        <w:rPr>
+          <w:rFonts w:hint="eastAsia"/>
+        </w:rPr>
+        <w:t>假设一个鲁棒的深度学习被实现了，那么将有可能在一个巨大的数据集上训练出来一个分层</w:t>
+      </w:r>
+      <w:r>
+        <w:rPr>
+          <w:rFonts w:hint="eastAsia"/>
+        </w:rPr>
+        <w:t>的</w:t>
+      </w:r>
+      <w:r>
+        <w:rPr>
+          <w:rFonts w:hint="eastAsia"/>
+        </w:rPr>
+        <w:t>网络</w:t>
+      </w:r>
+      <w:r>
+        <w:rPr>
+          <w:rFonts w:hint="eastAsia"/>
+        </w:rPr>
+        <w:t>，然后从这个网络中提取出信号来交给一个相对简单的分类引擎</w:t>
+      </w:r>
+      <w:r>
+        <w:rPr>
+          <w:rFonts w:hint="eastAsia"/>
+        </w:rPr>
+        <w:t>，从而</w:t>
+      </w:r>
+      <w:r>
+        <w:rPr>
+          <w:rFonts w:hint="eastAsia"/>
+        </w:rPr>
+        <w:t>实现</w:t>
+      </w:r>
+      <w:r>
+        <w:rPr>
+          <w:rFonts w:hint="eastAsia"/>
+        </w:rPr>
+        <w:t>具有</w:t>
+      </w:r>
+      <w:r>
+        <w:rPr>
+          <w:rFonts w:hint="eastAsia"/>
+        </w:rPr>
+        <w:t>鲁棒</w:t>
+      </w:r>
+      <w:r>
+        <w:rPr>
+          <w:rFonts w:hint="eastAsia"/>
+        </w:rPr>
+        <w:t>性</w:t>
+      </w:r>
+      <w:r>
+        <w:rPr>
+          <w:rFonts w:hint="eastAsia"/>
+        </w:rPr>
+        <w:t>的模式分类</w:t>
+      </w:r>
+      <w:r>
+        <w:rPr>
+          <w:rFonts w:hint="eastAsia"/>
+        </w:rPr>
+        <w:t>的目的</w:t>
+      </w:r>
+      <w:r>
+        <w:rPr>
+          <w:rFonts w:hint="eastAsia"/>
+        </w:rPr>
+        <w:t>。</w:t>
+      </w:r>
+      <w:r>
+        <w:rPr>
+          <w:rFonts w:hint="eastAsia"/>
+        </w:rPr>
+        <w:t>而这里的鲁棒性是指能够表现出来对各种各样的变换和失真的分类不变性</w:t>
+      </w:r>
+      <w:r>
+        <w:rPr>
+          <w:rFonts w:hint="eastAsia"/>
+        </w:rPr>
+        <w:t>，其中包括噪声、放缩、旋转、多变的光照条件、位移等。</w:t>
+      </w:r>
+    </w:p>
+    <w:p>
+      <w:pPr>
+        <w:pStyle w:val="a3"/>
+        <w:ind w:left="360" w:firstLineChars="0" w:firstLine="0"/>
+      </w:pPr>
+      <w:r>
+        <w:t>这篇文章将提供一个最近十年来深度学习的主流方法和研究方向</w:t>
+      </w:r>
+      <w:r>
+        <w:t>的概论。</w:t>
+      </w:r>
+      <w:r>
+        <w:t>在此有必要强调一下，每一种方法都有它的长处和短处，这取决于它的应用领域和上下文环境。</w:t>
+      </w:r>
+      <w:r>
+        <w:t>因此，这篇文章提出了一个关于深度机器学习领域的概况和一些关于它将如何发展的观点。</w:t>
+      </w:r>
+      <w:r>
+        <w:t>卷积神经网络（</w:t>
+      </w:r>
+      <w:r>
+        <w:t>CNNs</w:t>
+      </w:r>
+      <w:r>
+        <w:t>）</w:t>
+      </w:r>
+      <w:r>
+        <w:rPr>
+          <w:rFonts w:hint="eastAsia"/>
+        </w:rPr>
+        <w:t>和深度信念网络（</w:t>
+      </w:r>
+      <w:r>
+        <w:rPr>
+          <w:rFonts w:hint="eastAsia"/>
+        </w:rPr>
+        <w:t>DBNs</w:t>
+      </w:r>
+      <w:r>
+        <w:rPr>
+          <w:rFonts w:hint="eastAsia"/>
+        </w:rPr>
+        <w:t>）（还有它们</w:t>
+      </w:r>
+      <w:r>
+        <w:rPr>
+          <w:rFonts w:hint="eastAsia"/>
+        </w:rPr>
+        <w:t>各自的</w:t>
+      </w:r>
+      <w:r>
+        <w:rPr>
+          <w:rFonts w:hint="eastAsia"/>
+        </w:rPr>
+        <w:t>变形</w:t>
+      </w:r>
+      <w:r>
+        <w:rPr>
+          <w:rFonts w:hint="eastAsia"/>
+        </w:rPr>
+        <w:t>）</w:t>
+      </w:r>
+      <w:r>
+        <w:t>是最备受关注的，因为他们</w:t>
+      </w:r>
+      <w:r>
+        <w:t>在深度学习的领域中都是</w:t>
+      </w:r>
+      <w:r>
+        <w:t>被</w:t>
+      </w:r>
+      <w:r>
+        <w:t>良好地构造出的，而且在未来的工作中表现出了极大的潜力。</w:t>
+      </w:r>
+      <w:r>
+        <w:t>第二节介绍了</w:t>
+      </w:r>
+      <w:r>
+        <w:rPr>
+          <w:rFonts w:hint="eastAsia"/>
+        </w:rPr>
+        <w:t xml:space="preserve"> CNNs</w:t>
+      </w:r>
+      <w:r>
+        <w:t xml:space="preserve"> </w:t>
+      </w:r>
+      <w:r>
+        <w:t>，而随后的是第三节里的</w:t>
+      </w:r>
+      <w:r>
+        <w:t xml:space="preserve"> DBNs </w:t>
+      </w:r>
+      <w:r>
+        <w:t>的细节。</w:t>
+      </w:r>
+      <w:r>
+        <w:t>如果想要对这些技术有更深入的了解，读者可以去看</w:t>
+      </w:r>
+      <w:r>
+        <w:rPr>
+          <w:rFonts w:hint="eastAsia"/>
+        </w:rPr>
+        <w:t>。</w:t>
+      </w:r>
+      <w:r>
+        <w:rPr>
+          <w:rFonts w:hint="eastAsia"/>
+        </w:rPr>
+        <w:t>第四节</w:t>
+      </w:r>
+      <w:r>
+        <w:rPr>
+          <w:rFonts w:hint="eastAsia"/>
+        </w:rPr>
+        <w:t>包括</w:t>
+      </w:r>
+      <w:r>
+        <w:rPr>
+          <w:rFonts w:hint="eastAsia"/>
+        </w:rPr>
+        <w:t>其他目前提出的深度架构。</w:t>
+      </w:r>
+      <w:r>
+        <w:rPr>
+          <w:rFonts w:hint="eastAsia"/>
+        </w:rPr>
+        <w:t>第五节包括一个简短的关于这些研究成果</w:t>
+      </w:r>
+      <w:r>
+        <w:rPr>
+          <w:rFonts w:hint="eastAsia"/>
+        </w:rPr>
+        <w:t>是</w:t>
+      </w:r>
+      <w:r>
+        <w:rPr>
+          <w:rFonts w:hint="eastAsia"/>
+        </w:rPr>
+        <w:t>如何影响政府或者工业创新</w:t>
+      </w:r>
+      <w:r>
+        <w:rPr>
+          <w:rFonts w:hint="eastAsia"/>
+        </w:rPr>
+        <w:t>的记录</w:t>
+      </w:r>
+      <w:r>
+        <w:rPr>
+          <w:rFonts w:hint="eastAsia"/>
+        </w:rPr>
+        <w:t>。</w:t>
+      </w:r>
+      <w:r>
+        <w:rPr>
+          <w:rFonts w:hint="eastAsia"/>
+        </w:rPr>
+        <w:t>结论部分提供了一个</w:t>
+      </w:r>
+      <w:r>
+        <w:rPr>
+          <w:rFonts w:hint="eastAsia"/>
+        </w:rPr>
+        <w:t>关于</w:t>
+      </w:r>
+      <w:r>
+        <w:rPr>
+          <w:rFonts w:hint="eastAsia"/>
+        </w:rPr>
+        <w:t>深度分层架构的潜在影响</w:t>
+      </w:r>
+      <w:r>
+        <w:rPr>
+          <w:rFonts w:hint="eastAsia"/>
+        </w:rPr>
+        <w:t>的</w:t>
+      </w:r>
+      <w:r>
+        <w:rPr>
+          <w:rFonts w:hint="eastAsia"/>
+        </w:rPr>
+        <w:t>视角</w:t>
+      </w:r>
+      <w:r>
+        <w:rPr>
+          <w:rFonts w:hint="eastAsia"/>
+        </w:rPr>
+        <w:t>和一些有待回答的关键问题。</w:t>
+      </w:r>
+    </w:p>
+    <w:p>
+      <w:pPr>
+        <w:pStyle w:val="a3"/>
+        <w:numPr>
+          <w:ilvl w:val="0"/>
+          <w:numId w:val="2"/>
+        </w:numPr>
+        <w:ind w:firstLineChars="0"/>
+      </w:pPr>
+      <w:r>
+        <w:t>卷积神经网络</w:t>
+      </w:r>
+    </w:p>
+    <w:p>
+      <w:pPr>
+        <w:pStyle w:val="a3"/>
+        <w:ind w:left="360" w:firstLineChars="0" w:firstLine="0"/>
+      </w:pPr>
+      <w:r>
+        <w:rPr>
+          <w:noProof/>
+        </w:rPr>
+        <w:lastRenderedPageBreak/>
+        <w:drawing>
+          <wp:inline distT="0" distB="0" distL="0" distR="0">
+            <wp:extent cx="5270500" cy="1748790"/>
+            <wp:effectExtent l="0" t="0" r="6350" b="3810"/>
+            <wp:docPr id="2" name="图片 2" descr="C:\Users\boddm_000\AppData\Local\Microsoft\Windows\INetCache\Content.Word\translate-figure1.png"/>
+            <wp:cNvGraphicFramePr>
+              <a:graphicFrameLocks xmlns:a="http://schemas.openxmlformats.org/drawingml/2006/main" noChangeAspect="1"/>
+            </wp:cNvGraphicFramePr>
+            <a:graphic xmlns:a="http://schemas.openxmlformats.org/drawingml/2006/main">
+              <a:graphicData uri="http://schemas.openxmlformats.org/drawingml/2006/picture">
+                <pic:pic xmlns:pic="http://schemas.openxmlformats.org/drawingml/2006/picture">
+                  <pic:nvPicPr>
+                    <pic:cNvPr id="0" name="Picture 8" descr="C:\Users\boddm_000\AppData\Local\Microsoft\Windows\INetCache\Content.Word\translate-figure1.png"/>
+                    <pic:cNvPicPr>
+                      <a:picLocks noChangeAspect="1" noChangeArrowheads="1"/>
+                    </pic:cNvPicPr>
+                  </pic:nvPicPr>
+                  <pic:blipFill>
+                    <a:blip r:embed="rId8">
+                      <a:extLst>
+                        <a:ext uri="{28A0092B-C50C-407E-A947-70E740481C1C}">
+                          <a14:useLocalDpi xmlns:a14="http://schemas.microsoft.com/office/drawing/2010/main" val="0"/>
+                        </a:ext>
+                      </a:extLst>
+                    </a:blip>
+                    <a:srcRect/>
+                    <a:stretch>
+                      <a:fillRect/>
+                    </a:stretch>
+                  </pic:blipFill>
+                  <pic:spPr bwMode="auto">
+                    <a:xfrm>
+                      <a:off x="0" y="0"/>
+                      <a:ext cx="5270500" cy="1748790"/>
+                    </a:xfrm>
+                    <a:prstGeom prst="rect">
+                      <a:avLst/>
+                    </a:prstGeom>
+                    <a:noFill/>
+                    <a:ln>
+                      <a:noFill/>
+                    </a:ln>
+                  </pic:spPr>
+                </pic:pic>
+              </a:graphicData>
+            </a:graphic>
+          </wp:inline>
+        </w:drawing>
+      </w:r>
+    </w:p>
+    <w:p>
+      <w:pPr>
+        <w:pStyle w:val="a8"/>
+        <w:ind w:left="360"/>
+      </w:pPr>
+      <w:r>
+        <w:t xml:space="preserve">Figure </w:t>
+      </w:r>
+      <w:r>
+        <w:fldChar w:fldCharType="begin"/>
+      </w:r>
+      <w:r>
+        <w:instrText xml:space="preserve"> SEQ Figure \* ARABIC </w:instrText>
+      </w:r>
+      <w:r>
+        <w:fldChar w:fldCharType="separate"/>
+      </w:r>
+      <w:r>
+        <w:rPr>
+          <w:noProof/>
+        </w:rPr>
+        <w:t>1</w:t>
+      </w:r>
+      <w:r>
+        <w:fldChar w:fldCharType="end"/>
+      </w:r>
+      <w:r>
+        <w:t xml:space="preserve"> </w:t>
+      </w:r>
+      <w:r>
+        <w:rPr>
+          <w:rFonts w:hint="eastAsia"/>
+        </w:rPr>
+        <w:t>卷积和二次采样处理：卷积处理就是，对一个输入（第一阶段的输入是图像，之后的阶段里输入是特征图）使用一个可学习的滤波器</w:t>
+      </w:r>
+      <w:r>
+        <w:rPr>
+          <w:rFonts w:hint="eastAsia"/>
+        </w:rPr>
+        <w:t xml:space="preserve"> f</w:t>
+      </w:r>
+      <w:r>
+        <w:rPr>
+          <w:rFonts w:hint="eastAsia"/>
+          <w:vertAlign w:val="subscript"/>
+        </w:rPr>
+        <w:t>x</w:t>
+      </w:r>
+      <w:r>
+        <w:rPr>
+          <w:rFonts w:hint="eastAsia"/>
+        </w:rPr>
+        <w:t xml:space="preserve"> </w:t>
+      </w:r>
+      <w:r>
+        <w:rPr>
+          <w:rFonts w:hint="eastAsia"/>
+        </w:rPr>
+        <w:t>进行卷积运算，然后加上一个可学习的偏置</w:t>
+      </w:r>
+      <w:r>
+        <w:rPr>
+          <w:rFonts w:hint="eastAsia"/>
+        </w:rPr>
+        <w:t xml:space="preserve"> b</w:t>
+      </w:r>
+      <w:r>
+        <w:rPr>
+          <w:vertAlign w:val="subscript"/>
+        </w:rPr>
+        <w:t>x</w:t>
+      </w:r>
+      <w:r>
+        <w:rPr>
+          <w:vertAlign w:val="subscript"/>
+        </w:rPr>
+        <w:t xml:space="preserve"> </w:t>
+      </w:r>
+      <w:r>
+        <w:rPr>
+          <w:rFonts w:hint="eastAsia"/>
+        </w:rPr>
+        <w:t>来产生一个卷积层</w:t>
+      </w:r>
+      <w:r>
+        <w:rPr>
+          <w:rFonts w:hint="eastAsia"/>
+        </w:rPr>
+        <w:t xml:space="preserve"> </w:t>
+      </w:r>
+      <w:r>
+        <w:t>C</w:t>
+      </w:r>
+      <w:r>
+        <w:rPr>
+          <w:vertAlign w:val="subscript"/>
+        </w:rPr>
+        <w:t>x</w:t>
+      </w:r>
+      <w:r>
+        <w:rPr>
+          <w:vertAlign w:val="subscript"/>
+        </w:rPr>
+        <w:t xml:space="preserve"> </w:t>
+      </w:r>
+      <w:r>
+        <w:t>。二次采样处理就是对一个邻近元素求和（图中是四个像素</w:t>
+      </w:r>
+      <w:r>
+        <w:rPr>
+          <w:rFonts w:hint="eastAsia"/>
+        </w:rPr>
+        <w:t>）</w:t>
+      </w:r>
+      <w:r>
+        <w:t>，</w:t>
+      </w:r>
+      <w:r>
+        <w:rPr>
+          <w:rFonts w:hint="eastAsia"/>
+        </w:rPr>
+        <w:t>通过标量</w:t>
+      </w:r>
+      <w:r>
+        <w:rPr>
+          <w:rFonts w:hint="eastAsia"/>
+        </w:rPr>
+        <w:t xml:space="preserve"> W</w:t>
+      </w:r>
+      <w:r>
+        <w:rPr>
+          <w:vertAlign w:val="subscript"/>
+        </w:rPr>
+        <w:t>x+1</w:t>
+      </w:r>
+      <w:r>
+        <w:t xml:space="preserve"> </w:t>
+      </w:r>
+      <w:r>
+        <w:rPr>
+          <w:rFonts w:hint="eastAsia"/>
+        </w:rPr>
+        <w:t>进行加权，然后加上可学习的偏置</w:t>
+      </w:r>
+      <w:r>
+        <w:rPr>
+          <w:rFonts w:hint="eastAsia"/>
+        </w:rPr>
+        <w:t xml:space="preserve"> </w:t>
+      </w:r>
+      <w:r>
+        <w:t>b</w:t>
+      </w:r>
+      <w:r>
+        <w:rPr>
+          <w:vertAlign w:val="subscript"/>
+        </w:rPr>
+        <w:t>x+1</w:t>
+      </w:r>
+      <w:r>
+        <w:t xml:space="preserve"> </w:t>
+      </w:r>
+      <w:r>
+        <w:t>最后通过一个</w:t>
+      </w:r>
+      <w:r>
+        <w:rPr>
+          <w:rFonts w:hint="eastAsia"/>
+        </w:rPr>
+        <w:t xml:space="preserve"> </w:t>
+      </w:r>
+      <w:r>
+        <w:t xml:space="preserve">sigmoid </w:t>
+      </w:r>
+      <w:r>
+        <w:rPr>
+          <w:rFonts w:hint="eastAsia"/>
+        </w:rPr>
+        <w:t>函数产生一个大约小两倍的特征图</w:t>
+      </w:r>
+      <w:r>
+        <w:rPr>
+          <w:rFonts w:hint="eastAsia"/>
+        </w:rPr>
+        <w:t xml:space="preserve"> </w:t>
+      </w:r>
+      <w:r>
+        <w:t>S</w:t>
+      </w:r>
+      <w:r>
+        <w:rPr>
+          <w:vertAlign w:val="subscript"/>
+        </w:rPr>
+        <w:t>x+1</w:t>
+      </w:r>
+      <w:r>
+        <w:rPr>
+          <w:rFonts w:hint="eastAsia"/>
+        </w:rPr>
+        <w:t>。</w:t>
+      </w:r>
+    </w:p>
+    <w:p>
+      <w:pPr>
+        <w:rPr>
+          <w:rFonts w:hint="eastAsia"/>
+        </w:rPr>
+      </w:pPr>
       <w:bookmarkStart w:id="0" w:name="_GoBack"/>
       <w:bookmarkEnd w:id="0"/>
+    </w:p>
+    <w:p>
+      <w:pPr>
+        <w:pStyle w:val="a3"/>
+        <w:ind w:left="360" w:firstLineChars="0" w:firstLine="0"/>
+        <w:rPr>
+          <w:rFonts w:hint="eastAsia"/>
+        </w:rPr>
+      </w:pPr>
+      <w:r>
+        <w:t xml:space="preserve">CNNs </w:t>
+      </w:r>
+      <w:r>
+        <w:rPr>
+          <w:rFonts w:hint="eastAsia"/>
+        </w:rPr>
+        <w:t>是一个专门为二维数据（例如图片和视频）设计的多层神经网络的系列。</w:t>
+      </w:r>
+      <w:r>
+        <w:rPr>
+          <w:rFonts w:hint="eastAsia"/>
+        </w:rPr>
+        <w:t xml:space="preserve"> CNNs</w:t>
+      </w:r>
+      <w:r>
+        <w:t xml:space="preserve"> </w:t>
+      </w:r>
+      <w:r>
+        <w:t>受到了时间</w:t>
+      </w:r>
+      <w:r>
+        <w:t>-</w:t>
+      </w:r>
+      <w:r>
+        <w:t>延时神经网络（</w:t>
+      </w:r>
+      <w:r>
+        <w:t>TDNN</w:t>
+      </w:r>
+      <w:r>
+        <w:rPr>
+          <w:rFonts w:hint="eastAsia"/>
+        </w:rPr>
+        <w:t>）</w:t>
+      </w:r>
+      <w:r>
+        <w:t>的</w:t>
+      </w:r>
+      <w:r>
+        <w:rPr>
+          <w:rFonts w:hint="eastAsia"/>
+        </w:rPr>
+        <w:t>影响，而</w:t>
+      </w:r>
+      <w:r>
+        <w:rPr>
+          <w:rFonts w:hint="eastAsia"/>
+        </w:rPr>
+        <w:t xml:space="preserve"> TDNN</w:t>
+      </w:r>
+      <w:r>
+        <w:t xml:space="preserve"> </w:t>
+      </w:r>
+      <w:r>
+        <w:t>是一种</w:t>
+      </w:r>
+      <w:r>
+        <w:t>通过时间维度的共享权值减少</w:t>
+      </w:r>
+      <w:r>
+        <w:t>了</w:t>
+      </w:r>
+      <w:r>
+        <w:t>学习时计算量的需求</w:t>
+      </w:r>
+      <w:r>
+        <w:t>的方法</w:t>
+      </w:r>
+      <w:r>
+        <w:t>，</w:t>
+      </w:r>
+      <w:r>
+        <w:t>它被用于语音、时间序列数据的处理</w:t>
+      </w:r>
+      <w:r>
+        <w:t>。</w:t>
+      </w:r>
+      <w:r>
+        <w:t xml:space="preserve">CNNs </w:t>
+      </w:r>
+      <w:r>
+        <w:t>是第一种</w:t>
+      </w:r>
+      <w:r>
+        <w:t>真正意义上</w:t>
+      </w:r>
+      <w:r>
+        <w:t>成功</w:t>
+      </w:r>
+      <w:r>
+        <w:t>的</w:t>
+      </w:r>
+      <w:r>
+        <w:t>深度学习方法，</w:t>
+      </w:r>
+      <w:r>
+        <w:t>它能够成功地用一种鲁棒的方式</w:t>
+      </w:r>
+      <w:r>
+        <w:t>训练</w:t>
+      </w:r>
+      <w:r>
+        <w:t>出层次</w:t>
+      </w:r>
+      <w:r>
+        <w:t>结构中</w:t>
+      </w:r>
+      <w:r>
+        <w:t>多层。</w:t>
+      </w:r>
+      <w:r>
+        <w:rPr>
+          <w:rFonts w:hint="eastAsia"/>
+        </w:rPr>
+        <w:t>CNN</w:t>
+      </w:r>
+      <w:r>
+        <w:t xml:space="preserve"> </w:t>
+      </w:r>
+      <w:r>
+        <w:t>是一种</w:t>
+      </w:r>
+      <w:r>
+        <w:t>利用空间关系于减少必须训练的参数数量的</w:t>
+      </w:r>
+      <w:r>
+        <w:t>拓扑结构或者架构</w:t>
+      </w:r>
+      <w:r>
+        <w:t>的</w:t>
+      </w:r>
+      <w:r>
+        <w:t>选择</w:t>
+      </w:r>
+      <w:r>
+        <w:t>，</w:t>
+      </w:r>
+      <w:r>
+        <w:t>因此它能够提高前向传播和后向传播的效果。</w:t>
+      </w:r>
     </w:p>
     <w:sectPr>
       <w:endnotePr>
@@ -340,15 +1256,6 @@
       <w:pPr>
         <w:pStyle w:val="a6"/>
       </w:pPr>
-      <w:r>
-        <w:rPr>
-          <w:rStyle w:val="a7"/>
-        </w:rPr>
-        <w:t>[1]</w:t>
-      </w:r>
-      <w:r>
-        <w:t xml:space="preserve"> </w:t>
-      </w:r>
     </w:p>
   </w:endnote>
 </w:endnotes>
@@ -1104,6 +2011,20 @@
       <w:vertAlign w:val="superscript"/>
     </w:rPr>
   </w:style>
+  <w:style w:type="paragraph" w:styleId="a8">
+    <w:name w:val="caption"/>
+    <w:basedOn w:val="a"/>
+    <w:next w:val="a"/>
+    <w:uiPriority w:val="35"/>
+    <w:unhideWhenUsed/>
+    <w:qFormat/>
+    <w:rsid w:val="00A8289A"/>
+    <w:rPr>
+      <w:rFonts w:asciiTheme="majorHAnsi" w:eastAsia="黑体" w:hAnsiTheme="majorHAnsi" w:cstheme="majorBidi"/>
+      <w:sz w:val="20"/>
+      <w:szCs w:val="20"/>
+    </w:rPr>
+  </w:style>
 </w:styles>
 </file>
 
@@ -1373,7 +2294,7 @@
 </file>
 
 <file path=customXml/itemProps1.xml><?xml version="1.0" encoding="utf-8"?>
-<ds:datastoreItem xmlns:ds="http://schemas.openxmlformats.org/officeDocument/2006/customXml" ds:itemID="{47FE99FE-F0BB-481F-BBBD-04C9FA13A02A}">
+<ds:datastoreItem xmlns:ds="http://schemas.openxmlformats.org/officeDocument/2006/customXml" ds:itemID="{D2379BEC-D251-4C37-87C3-AD0E4C6147B4}">
   <ds:schemaRefs>
     <ds:schemaRef ds:uri="http://schemas.openxmlformats.org/officeDocument/2006/bibliography"/>
   </ds:schemaRefs>

</xml_diff>

<commit_message>
Finish  the page 2 of the translation.
Signed-off-by: boddmg <boddmg@gmail.com>
</commit_message>
<xml_diff>
--- a/document/paper/translate.docx
+++ b/document/paper/translate.docx
@@ -3,11 +3,6 @@
 <w:document xmlns:wpc="http://schemas.microsoft.com/office/word/2010/wordprocessingCanvas" xmlns:mc="http://schemas.openxmlformats.org/markup-compatibility/2006" xmlns:o="urn:schemas-microsoft-com:office:office" xmlns:r="http://schemas.openxmlformats.org/officeDocument/2006/relationships" xmlns:m="http://schemas.openxmlformats.org/officeDocument/2006/math" xmlns:v="urn:schemas-microsoft-com:vml" xmlns:wp14="http://schemas.microsoft.com/office/word/2010/wordprocessingDrawing" xmlns:wp="http://schemas.openxmlformats.org/drawingml/2006/wordprocessingDrawing" xmlns:w10="urn:schemas-microsoft-com:office:word" xmlns:w="http://schemas.openxmlformats.org/wordprocessingml/2006/main" xmlns:w14="http://schemas.microsoft.com/office/word/2010/wordml" xmlns:w15="http://schemas.microsoft.com/office/word/2012/wordml" xmlns:wpg="http://schemas.microsoft.com/office/word/2010/wordprocessingGroup" xmlns:wpi="http://schemas.microsoft.com/office/word/2010/wordprocessingInk" xmlns:wne="http://schemas.microsoft.com/office/word/2006/wordml" xmlns:wps="http://schemas.microsoft.com/office/word/2010/wordprocessingShape" mc:Ignorable="w14 w15 wp14">
   <w:body>
     <w:p>
-      <w:pPr>
-        <w:rPr>
-          <w:rFonts w:hint="eastAsia"/>
-        </w:rPr>
-      </w:pPr>
       <w:r>
         <w:rPr>
           <w:rFonts w:hint="eastAsia"/>
@@ -181,7 +176,15 @@
         <w:t>应用中，</w:t>
       </w:r>
       <w:r>
-        <w:t>随着数据维度的线性增长，学习的难度会发生指数级的增长</w:t>
+        <w:t>随着数据维度的线性增长，学习的难度会发生</w:t>
+      </w:r>
+      <w:proofErr w:type="gramStart"/>
+      <w:r>
+        <w:t>指数级</w:t>
+      </w:r>
+      <w:proofErr w:type="gramEnd"/>
+      <w:r>
+        <w:t>的增长</w:t>
       </w:r>
       <w:r>
         <w:rPr>
@@ -356,13 +359,7 @@
         <w:rPr>
           <w:rFonts w:hint="eastAsia"/>
         </w:rPr>
-        <w:t>一个可观测到的</w:t>
-      </w:r>
-      <w:r>
-        <w:rPr>
-          <w:rFonts w:hint="eastAsia"/>
-        </w:rPr>
-        <w:t>模式的</w:t>
+        <w:t>一个可观测到的模式的</w:t>
       </w:r>
       <w:r>
         <w:rPr>
@@ -458,8 +455,16 @@
         <w:rPr>
           <w:rFonts w:hint="eastAsia"/>
         </w:rPr>
-        <w:t>因此，给观察</w:t>
-      </w:r>
+        <w:t>因此，</w:t>
+      </w:r>
+      <w:proofErr w:type="gramStart"/>
+      <w:r>
+        <w:rPr>
+          <w:rFonts w:hint="eastAsia"/>
+        </w:rPr>
+        <w:t>给观察</w:t>
+      </w:r>
+      <w:proofErr w:type="gramEnd"/>
       <w:r>
         <w:rPr>
           <w:rFonts w:hint="eastAsia"/>
@@ -667,11 +672,16 @@
       <w:r>
         <w:t>在深度学习的领域中都是</w:t>
       </w:r>
+      <w:proofErr w:type="gramStart"/>
       <w:r>
         <w:t>被</w:t>
       </w:r>
       <w:r>
-        <w:t>良好地构造出的，而且在未来的工作中表现出了极大的潜力。</w:t>
+        <w:t>良好</w:t>
+      </w:r>
+      <w:proofErr w:type="gramEnd"/>
+      <w:r>
+        <w:t>地构造出的，而且在未来的工作中表现出了极大的潜力。</w:t>
       </w:r>
       <w:r>
         <w:t>第二节介绍了</w:t>
@@ -869,24 +879,14 @@
       <w:r>
         <w:t xml:space="preserve">Figure </w:t>
       </w:r>
-      <w:r>
-        <w:fldChar w:fldCharType="begin"/>
-      </w:r>
-      <w:r>
-        <w:instrText xml:space="preserve"> SEQ Figure \* ARABIC </w:instrText>
-      </w:r>
-      <w:r>
-        <w:fldChar w:fldCharType="separate"/>
-      </w:r>
-      <w:r>
-        <w:rPr>
-          <w:noProof/>
-        </w:rPr>
-        <w:t>1</w:t>
-      </w:r>
-      <w:r>
-        <w:fldChar w:fldCharType="end"/>
-      </w:r>
+      <w:fldSimple w:instr=" SEQ Figure \* ARABIC ">
+        <w:r>
+          <w:rPr>
+            <w:noProof/>
+          </w:rPr>
+          <w:t>1</w:t>
+        </w:r>
+      </w:fldSimple>
       <w:r>
         <w:t xml:space="preserve"> </w:t>
       </w:r>
@@ -900,7 +900,14 @@
         <w:rPr>
           <w:rFonts w:hint="eastAsia"/>
         </w:rPr>
-        <w:t xml:space="preserve"> f</w:t>
+        <w:t xml:space="preserve"> </w:t>
+      </w:r>
+      <w:proofErr w:type="spellStart"/>
+      <w:r>
+        <w:rPr>
+          <w:rFonts w:hint="eastAsia"/>
+        </w:rPr>
+        <w:t>f</w:t>
       </w:r>
       <w:r>
         <w:rPr>
@@ -909,6 +916,7 @@
         </w:rPr>
         <w:t>x</w:t>
       </w:r>
+      <w:proofErr w:type="spellEnd"/>
       <w:r>
         <w:rPr>
           <w:rFonts w:hint="eastAsia"/>
@@ -925,7 +933,14 @@
         <w:rPr>
           <w:rFonts w:hint="eastAsia"/>
         </w:rPr>
-        <w:t xml:space="preserve"> b</w:t>
+        <w:t xml:space="preserve"> </w:t>
+      </w:r>
+      <w:proofErr w:type="spellStart"/>
+      <w:r>
+        <w:rPr>
+          <w:rFonts w:hint="eastAsia"/>
+        </w:rPr>
+        <w:t>b</w:t>
       </w:r>
       <w:r>
         <w:rPr>
@@ -933,6 +948,7 @@
         </w:rPr>
         <w:t>x</w:t>
       </w:r>
+      <w:proofErr w:type="spellEnd"/>
       <w:r>
         <w:rPr>
           <w:vertAlign w:val="subscript"/>
@@ -951,6 +967,7 @@
         </w:rPr>
         <w:t xml:space="preserve"> </w:t>
       </w:r>
+      <w:proofErr w:type="spellStart"/>
       <w:r>
         <w:t>C</w:t>
       </w:r>
@@ -960,6 +977,7 @@
         </w:rPr>
         <w:t>x</w:t>
       </w:r>
+      <w:proofErr w:type="spellEnd"/>
       <w:r>
         <w:rPr>
           <w:vertAlign w:val="subscript"/>
@@ -1039,7 +1057,21 @@
         <w:rPr>
           <w:rFonts w:hint="eastAsia"/>
         </w:rPr>
-        <w:t>函数产生一个大约小两倍的特征图</w:t>
+        <w:t>函数产生一个</w:t>
+      </w:r>
+      <w:proofErr w:type="gramStart"/>
+      <w:r>
+        <w:rPr>
+          <w:rFonts w:hint="eastAsia"/>
+        </w:rPr>
+        <w:t>大约小</w:t>
+      </w:r>
+      <w:proofErr w:type="gramEnd"/>
+      <w:r>
+        <w:rPr>
+          <w:rFonts w:hint="eastAsia"/>
+        </w:rPr>
+        <w:t>两倍的特征图</w:t>
       </w:r>
       <w:r>
         <w:rPr>
@@ -1061,165 +1093,923 @@
           <w:rFonts w:hint="eastAsia"/>
         </w:rPr>
         <w:t>。</w:t>
+      </w:r>
+    </w:p>
+    <w:p/>
+    <w:p>
+      <w:pPr>
+        <w:pStyle w:val="a3"/>
+        <w:ind w:left="360" w:firstLineChars="0" w:firstLine="0"/>
+      </w:pPr>
+      <w:r>
+        <w:t xml:space="preserve">CNNs </w:t>
+      </w:r>
+      <w:r>
+        <w:rPr>
+          <w:rFonts w:hint="eastAsia"/>
+        </w:rPr>
+        <w:t>是一个专门为二维数据（例如图片和视频）设计的多层神经网络的系列。</w:t>
+      </w:r>
+      <w:r>
+        <w:rPr>
+          <w:rFonts w:hint="eastAsia"/>
+        </w:rPr>
+        <w:t xml:space="preserve"> CNNs</w:t>
+      </w:r>
+      <w:r>
+        <w:t xml:space="preserve"> </w:t>
+      </w:r>
+      <w:r>
+        <w:t>受到了时间</w:t>
+      </w:r>
+      <w:r>
+        <w:t>-</w:t>
+      </w:r>
+      <w:r>
+        <w:t>延时神经网络（</w:t>
+      </w:r>
+      <w:r>
+        <w:t>TDNN</w:t>
+      </w:r>
+      <w:r>
+        <w:rPr>
+          <w:rFonts w:hint="eastAsia"/>
+        </w:rPr>
+        <w:t>）</w:t>
+      </w:r>
+      <w:r>
+        <w:t>的</w:t>
+      </w:r>
+      <w:r>
+        <w:rPr>
+          <w:rFonts w:hint="eastAsia"/>
+        </w:rPr>
+        <w:t>影响，而</w:t>
+      </w:r>
+      <w:r>
+        <w:rPr>
+          <w:rFonts w:hint="eastAsia"/>
+        </w:rPr>
+        <w:t xml:space="preserve"> TDNN</w:t>
+      </w:r>
+      <w:r>
+        <w:t xml:space="preserve"> </w:t>
+      </w:r>
+      <w:r>
+        <w:t>是一种</w:t>
+      </w:r>
+      <w:r>
+        <w:t>通过时间维度的共享权值减少</w:t>
+      </w:r>
+      <w:r>
+        <w:t>了</w:t>
+      </w:r>
+      <w:r>
+        <w:t>学习时计算量的需求</w:t>
+      </w:r>
+      <w:r>
+        <w:t>的方法</w:t>
+      </w:r>
+      <w:r>
+        <w:t>，</w:t>
+      </w:r>
+      <w:r>
+        <w:t>它被用于语音、时间序列数据的处理</w:t>
+      </w:r>
+      <w:r>
+        <w:t>。</w:t>
+      </w:r>
+      <w:r>
+        <w:t xml:space="preserve">CNNs </w:t>
+      </w:r>
+      <w:r>
+        <w:t>是第一种</w:t>
+      </w:r>
+      <w:r>
+        <w:t>真正意义上</w:t>
+      </w:r>
+      <w:r>
+        <w:t>成功</w:t>
+      </w:r>
+      <w:r>
+        <w:t>的</w:t>
+      </w:r>
+      <w:r>
+        <w:t>深度学习方法，</w:t>
+      </w:r>
+      <w:r>
+        <w:t>它能够成功地用一种鲁棒的方式训练出层次结构中多层。</w:t>
+      </w:r>
+      <w:r>
+        <w:rPr>
+          <w:rFonts w:hint="eastAsia"/>
+        </w:rPr>
+        <w:t>CNN</w:t>
+      </w:r>
+      <w:r>
+        <w:t xml:space="preserve"> </w:t>
+      </w:r>
+      <w:r>
+        <w:t>是一种</w:t>
+      </w:r>
+      <w:r>
+        <w:t>利用空间关系于减少必须训练的参数</w:t>
+      </w:r>
+      <w:r>
+        <w:t>量的</w:t>
+      </w:r>
+      <w:r>
+        <w:t>拓扑结构或者架构</w:t>
+      </w:r>
+      <w:r>
+        <w:t>的</w:t>
+      </w:r>
+      <w:r>
+        <w:t>选择</w:t>
+      </w:r>
+      <w:r>
+        <w:t>，</w:t>
+      </w:r>
+      <w:r>
+        <w:t>因此它能够提高前向传播和后向传播的效果。</w:t>
+      </w:r>
+      <w:r>
+        <w:rPr>
+          <w:rFonts w:hint="eastAsia"/>
+        </w:rPr>
+        <w:t>CNNs</w:t>
+      </w:r>
+      <w:r>
+        <w:t xml:space="preserve"> </w:t>
+      </w:r>
+      <w:r>
+        <w:t>这个深度学习框架的提出是为了尽可能地让数据的预处理的需求尽量的少。</w:t>
+      </w:r>
+      <w:r>
+        <w:t>在</w:t>
+      </w:r>
+      <w:r>
+        <w:rPr>
+          <w:rFonts w:hint="eastAsia"/>
+        </w:rPr>
+        <w:t xml:space="preserve"> CNNs</w:t>
+      </w:r>
+      <w:r>
+        <w:t xml:space="preserve"> </w:t>
+      </w:r>
+      <w:r>
+        <w:t>中，</w:t>
+      </w:r>
+      <w:r>
+        <w:t>图片中的各个小的局部（称之为局部感受野）都会输入到分层结构中的</w:t>
+      </w:r>
+      <w:proofErr w:type="gramStart"/>
+      <w:r>
+        <w:t>最</w:t>
+      </w:r>
+      <w:proofErr w:type="gramEnd"/>
+      <w:r>
+        <w:t>底层。</w:t>
+      </w:r>
+      <w:r>
+        <w:t>信息一般会通过</w:t>
+      </w:r>
+      <w:r>
+        <w:t>应用每一层的数字滤波器获得所观察到的数据的显著特征来在网络的不同层次间传播。</w:t>
+      </w:r>
+      <w:r>
+        <w:t>这种方法提供了</w:t>
+      </w:r>
+      <w:r>
+        <w:t>具有</w:t>
+      </w:r>
+      <w:r>
+        <w:t>一定程度上的位移、放缩和旋转的不变性</w:t>
+      </w:r>
+      <w:r>
+        <w:t>的局部感受野，这允许神经元或者处理单元访问得到一些基本的特征，例如边缘和边角。</w:t>
       </w:r>
     </w:p>
     <w:p>
       <w:pPr>
-        <w:rPr>
-          <w:rFonts w:hint="eastAsia"/>
-        </w:rPr>
-      </w:pPr>
+        <w:pStyle w:val="a3"/>
+        <w:ind w:left="360" w:firstLineChars="0" w:firstLine="0"/>
+      </w:pPr>
+      <w:r>
+        <w:t>关于这个专题的其中一篇开创性的论文阐述了一个</w:t>
+      </w:r>
+      <w:r>
+        <w:t xml:space="preserve"> CNNs </w:t>
+      </w:r>
+      <w:r>
+        <w:t>的</w:t>
+      </w:r>
+      <w:r>
+        <w:t>对</w:t>
+      </w:r>
+      <w:r>
+        <w:rPr>
+          <w:rFonts w:hint="eastAsia"/>
+        </w:rPr>
+        <w:t xml:space="preserve"> MNIST</w:t>
+      </w:r>
+      <w:r>
+        <w:t xml:space="preserve"> </w:t>
+      </w:r>
+      <w:r>
+        <w:t>数据库里的手写数字进行分类</w:t>
+      </w:r>
+      <w:r>
+        <w:t>的</w:t>
+      </w:r>
+      <w:r>
+        <w:t>应用。</w:t>
+      </w:r>
+      <w:r>
+        <w:t>本质上，图片其实是被</w:t>
+      </w:r>
+      <w:r>
+        <w:t>N</w:t>
+      </w:r>
+      <w:proofErr w:type="gramStart"/>
+      <w:r>
+        <w:t>个</w:t>
+      </w:r>
+      <w:proofErr w:type="gramEnd"/>
+      <w:r>
+        <w:t>小的，参数可以学习或者通过一些标准预先确定的滤波器进行过卷积了。因此，网络的第一层</w:t>
+      </w:r>
+      <w:r>
+        <w:rPr>
+          <w:rFonts w:hint="eastAsia"/>
+        </w:rPr>
+        <w:t>（或者说</w:t>
+      </w:r>
+      <w:proofErr w:type="gramStart"/>
+      <w:r>
+        <w:rPr>
+          <w:rFonts w:hint="eastAsia"/>
+        </w:rPr>
+        <w:t>最</w:t>
+      </w:r>
+      <w:proofErr w:type="gramEnd"/>
+      <w:r>
+        <w:rPr>
+          <w:rFonts w:hint="eastAsia"/>
+        </w:rPr>
+        <w:t>底层）就是</w:t>
+      </w:r>
+      <w:r>
+        <w:rPr>
+          <w:rFonts w:hint="eastAsia"/>
+        </w:rPr>
+        <w:t>带有</w:t>
+      </w:r>
+      <w:r>
+        <w:rPr>
+          <w:rFonts w:hint="eastAsia"/>
+        </w:rPr>
+        <w:t>额外的</w:t>
+      </w:r>
+      <w:r>
+        <w:rPr>
+          <w:rFonts w:hint="eastAsia"/>
+        </w:rPr>
+        <w:t>偏置</w:t>
+      </w:r>
+      <w:r>
+        <w:rPr>
+          <w:rFonts w:hint="eastAsia"/>
+        </w:rPr>
+        <w:t>的</w:t>
+      </w:r>
+      <w:r>
+        <w:rPr>
+          <w:rFonts w:hint="eastAsia"/>
+        </w:rPr>
+        <w:t>卷积处理的结果——“特征图”，</w:t>
+      </w:r>
+      <w:r>
+        <w:rPr>
+          <w:rFonts w:hint="eastAsia"/>
+        </w:rPr>
+        <w:t>这些特征还有可能带有</w:t>
+      </w:r>
+      <w:r>
+        <w:rPr>
+          <w:rFonts w:hint="eastAsia"/>
+        </w:rPr>
+        <w:t>额外的</w:t>
+      </w:r>
+      <w:r>
+        <w:rPr>
+          <w:rFonts w:hint="eastAsia"/>
+        </w:rPr>
+        <w:t>压缩或者归一化。</w:t>
+      </w:r>
+      <w:r>
+        <w:rPr>
+          <w:rFonts w:hint="eastAsia"/>
+        </w:rPr>
+        <w:t>紧跟在初始阶段后面的，是一个进一步减少维度和提供一些空间位移不变性的二次采样（一般是一个</w:t>
+      </w:r>
+      <w:r>
+        <w:rPr>
+          <w:rFonts w:hint="eastAsia"/>
+        </w:rPr>
+        <w:t xml:space="preserve"> 2x2 </w:t>
+      </w:r>
+      <w:r>
+        <w:rPr>
+          <w:rFonts w:hint="eastAsia"/>
+        </w:rPr>
+        <w:t>的平均运算），具体可以参见</w:t>
+      </w:r>
+      <w:r>
+        <w:rPr>
+          <w:rFonts w:hint="eastAsia"/>
+        </w:rPr>
+        <w:t xml:space="preserve"> </w:t>
+      </w:r>
+      <w:r>
+        <w:t>Figure 1</w:t>
+      </w:r>
+      <w:r>
+        <w:rPr>
+          <w:rFonts w:hint="eastAsia"/>
+        </w:rPr>
+        <w:t>。</w:t>
+      </w:r>
+      <w:r>
+        <w:rPr>
+          <w:rFonts w:hint="eastAsia"/>
+        </w:rPr>
+        <w:t>经过二次采样的特征图将会乘以一个权值，再加上一个可学习的偏置，最后通过一个激活函数进行传播。</w:t>
+      </w:r>
+      <w:r>
+        <w:rPr>
+          <w:rFonts w:hint="eastAsia"/>
+        </w:rPr>
+        <w:t>这里面的一些变量应尽可能的少，少到一层只有一个</w:t>
+      </w:r>
+      <w:proofErr w:type="gramStart"/>
+      <w:r>
+        <w:rPr>
+          <w:rFonts w:hint="eastAsia"/>
+        </w:rPr>
+        <w:t>图或者</w:t>
+      </w:r>
+      <w:proofErr w:type="gramEnd"/>
+      <w:r>
+        <w:rPr>
+          <w:rFonts w:hint="eastAsia"/>
+        </w:rPr>
+        <w:t>只有几个图的</w:t>
+      </w:r>
+      <w:r>
+        <w:rPr>
+          <w:rFonts w:hint="eastAsia"/>
+        </w:rPr>
+        <w:t>求</w:t>
+      </w:r>
+      <w:r>
+        <w:rPr>
+          <w:rFonts w:hint="eastAsia"/>
+        </w:rPr>
+        <w:t>和。</w:t>
+      </w:r>
+    </w:p>
+    <w:p>
+      <w:pPr>
+        <w:pStyle w:val="a3"/>
+        <w:ind w:left="360" w:firstLineChars="0" w:firstLine="0"/>
+      </w:pPr>
+      <w:proofErr w:type="gramStart"/>
+      <w:r>
+        <w:rPr>
+          <w:rFonts w:hint="eastAsia"/>
+        </w:rPr>
+        <w:t>当权值</w:t>
+      </w:r>
+      <w:proofErr w:type="gramEnd"/>
+      <w:r>
+        <w:rPr>
+          <w:rFonts w:hint="eastAsia"/>
+        </w:rPr>
+        <w:t>很小的时候，激活函数将会表现得近乎于线性，结果将会是对原图像的一个模糊；</w:t>
+      </w:r>
+      <w:r>
+        <w:rPr>
+          <w:rFonts w:hint="eastAsia"/>
+        </w:rPr>
+        <w:t>其他的权值会造成激活输出类似于一个</w:t>
+      </w:r>
+      <w:r>
+        <w:rPr>
+          <w:rFonts w:hint="eastAsia"/>
+        </w:rPr>
+        <w:t xml:space="preserve"> AND</w:t>
+      </w:r>
+      <w:r>
+        <w:t xml:space="preserve"> </w:t>
+      </w:r>
+      <w:r>
+        <w:t>或者</w:t>
+      </w:r>
+      <w:r>
+        <w:rPr>
+          <w:rFonts w:hint="eastAsia"/>
+        </w:rPr>
+        <w:t xml:space="preserve"> OR</w:t>
+      </w:r>
+      <w:r>
+        <w:t xml:space="preserve"> </w:t>
+      </w:r>
+      <w:r>
+        <w:t>函数</w:t>
+      </w:r>
+      <w:r>
+        <w:t>。</w:t>
+      </w:r>
+      <w:r>
+        <w:t>这些输出构成了一个新的特征图，而这个图将会通过另一个</w:t>
+      </w:r>
+      <w:r>
+        <w:rPr>
+          <w:rFonts w:hint="eastAsia"/>
+        </w:rPr>
+        <w:t>卷积、二次采样和激活函数的序列的处理，就像</w:t>
+      </w:r>
+      <w:r>
+        <w:t xml:space="preserve"> Figure 2 </w:t>
+      </w:r>
+      <w:r>
+        <w:t>所说的一样。</w:t>
+      </w:r>
+      <w:r>
+        <w:t>这个处理可以被重复任意次。</w:t>
+      </w:r>
+      <w:r>
+        <w:t>值得说明的是，子序列的层可以</w:t>
+      </w:r>
+      <w:proofErr w:type="gramStart"/>
+      <w:r>
+        <w:t>由之前</w:t>
+      </w:r>
+      <w:proofErr w:type="gramEnd"/>
+      <w:r>
+        <w:t>说明的层里的一个或者多个组成；例如，在</w:t>
+      </w:r>
+      <w:r>
+        <w:rPr>
+          <w:rFonts w:hint="eastAsia"/>
+        </w:rPr>
+        <w:t xml:space="preserve"> </w:t>
+      </w:r>
+      <w:r>
+        <w:rPr>
+          <w:rFonts w:hint="eastAsia"/>
+        </w:rPr>
+        <w:t>【</w:t>
+      </w:r>
+      <w:r>
+        <w:rPr>
+          <w:rFonts w:hint="eastAsia"/>
+        </w:rPr>
+        <w:t>8</w:t>
+      </w:r>
+      <w:r>
+        <w:rPr>
+          <w:rFonts w:hint="eastAsia"/>
+        </w:rPr>
+        <w:t>】</w:t>
+      </w:r>
+      <w:r>
+        <w:rPr>
+          <w:rFonts w:hint="eastAsia"/>
+        </w:rPr>
+        <w:t xml:space="preserve"> </w:t>
+      </w:r>
+      <w:r>
+        <w:rPr>
+          <w:rFonts w:hint="eastAsia"/>
+        </w:rPr>
+        <w:t>中，初始的</w:t>
+      </w:r>
+      <w:r>
+        <w:rPr>
+          <w:rFonts w:hint="eastAsia"/>
+        </w:rPr>
+        <w:t>6</w:t>
+      </w:r>
+      <w:r>
+        <w:rPr>
+          <w:rFonts w:hint="eastAsia"/>
+        </w:rPr>
+        <w:t>个特征图组合构成子序列的层里的</w:t>
+      </w:r>
+      <w:r>
+        <w:rPr>
+          <w:rFonts w:hint="eastAsia"/>
+        </w:rPr>
+        <w:t xml:space="preserve"> 16</w:t>
+      </w:r>
+      <w:r>
+        <w:t xml:space="preserve"> </w:t>
+      </w:r>
+      <w:proofErr w:type="gramStart"/>
+      <w:r>
+        <w:t>个</w:t>
+      </w:r>
+      <w:proofErr w:type="gramEnd"/>
+      <w:r>
+        <w:t>特征图。</w:t>
+      </w:r>
+      <w:r>
+        <w:t>正如</w:t>
+      </w:r>
+      <w:r>
+        <w:rPr>
+          <w:rFonts w:hint="eastAsia"/>
+        </w:rPr>
+        <w:t xml:space="preserve"> </w:t>
+      </w:r>
+      <w:r>
+        <w:rPr>
+          <w:rFonts w:hint="eastAsia"/>
+        </w:rPr>
+        <w:t>【</w:t>
+      </w:r>
+      <w:r>
+        <w:rPr>
+          <w:rFonts w:hint="eastAsia"/>
+        </w:rPr>
+        <w:t>33</w:t>
+      </w:r>
+      <w:r>
+        <w:rPr>
+          <w:rFonts w:hint="eastAsia"/>
+        </w:rPr>
+        <w:t>】</w:t>
+      </w:r>
+      <w:r>
+        <w:rPr>
+          <w:rFonts w:hint="eastAsia"/>
+        </w:rPr>
+        <w:t xml:space="preserve"> </w:t>
+      </w:r>
+      <w:r>
+        <w:rPr>
+          <w:rFonts w:hint="eastAsia"/>
+        </w:rPr>
+        <w:t>中所阐述的，</w:t>
+      </w:r>
+      <w:r>
+        <w:rPr>
+          <w:rFonts w:hint="eastAsia"/>
+        </w:rPr>
+        <w:t>CNNs</w:t>
+      </w:r>
+      <w:r>
+        <w:t xml:space="preserve"> </w:t>
+      </w:r>
+      <w:r>
+        <w:t>通过一种叫</w:t>
+      </w:r>
+      <w:r>
+        <w:rPr>
+          <w:rFonts w:hint="eastAsia"/>
+        </w:rPr>
+        <w:t>“</w:t>
+      </w:r>
+      <w:r>
+        <w:t>特征池化</w:t>
+      </w:r>
+      <w:r>
+        <w:rPr>
+          <w:rFonts w:hint="eastAsia"/>
+        </w:rPr>
+        <w:t>”</w:t>
+      </w:r>
+      <w:r>
+        <w:t>（</w:t>
+      </w:r>
+      <w:r>
+        <w:rPr>
+          <w:rFonts w:hint="eastAsia"/>
+        </w:rPr>
+        <w:t xml:space="preserve"> </w:t>
+      </w:r>
+      <w:r>
+        <w:t xml:space="preserve">Figure 2 </w:t>
+      </w:r>
+      <w:r>
+        <w:t>中的</w:t>
+      </w:r>
+      <w:r>
+        <w:rPr>
+          <w:rFonts w:hint="eastAsia"/>
+        </w:rPr>
+        <w:t xml:space="preserve"> S </w:t>
+      </w:r>
+      <w:r>
+        <w:rPr>
+          <w:rFonts w:hint="eastAsia"/>
+        </w:rPr>
+        <w:t>层）</w:t>
+      </w:r>
+      <w:r>
+        <w:t>的方法</w:t>
+      </w:r>
+      <w:r>
+        <w:rPr>
+          <w:rFonts w:hint="eastAsia"/>
+        </w:rPr>
+        <w:t>来创造他们的对象变换的</w:t>
+      </w:r>
+      <w:r>
+        <w:rPr>
+          <w:rFonts w:hint="eastAsia"/>
+        </w:rPr>
+        <w:t>不变性</w:t>
+      </w:r>
+      <w:r>
+        <w:rPr>
+          <w:rFonts w:hint="eastAsia"/>
+        </w:rPr>
+        <w:t>。</w:t>
+      </w:r>
+      <w:r>
+        <w:rPr>
+          <w:rFonts w:hint="eastAsia"/>
+        </w:rPr>
+        <w:t>但是，</w:t>
+      </w:r>
+      <w:proofErr w:type="gramStart"/>
+      <w:r>
+        <w:rPr>
+          <w:rFonts w:hint="eastAsia"/>
+        </w:rPr>
+        <w:t>特征池化是</w:t>
+      </w:r>
+      <w:proofErr w:type="gramEnd"/>
+      <w:r>
+        <w:rPr>
+          <w:rFonts w:hint="eastAsia"/>
+        </w:rPr>
+        <w:t>由网络的构造者手动完成的，而不是通过系统自己去学习和训练出来的；在</w:t>
+      </w:r>
+      <w:r>
+        <w:rPr>
+          <w:rFonts w:hint="eastAsia"/>
+        </w:rPr>
+        <w:t xml:space="preserve"> CNNs</w:t>
+      </w:r>
+      <w:r>
+        <w:t xml:space="preserve"> </w:t>
+      </w:r>
+      <w:r>
+        <w:t>中，</w:t>
+      </w:r>
+      <w:proofErr w:type="gramStart"/>
+      <w:r>
+        <w:t>池化是</w:t>
+      </w:r>
+      <w:proofErr w:type="gramEnd"/>
+      <w:r>
+        <w:t>由参数在学习的过程中</w:t>
+      </w:r>
+      <w:r>
+        <w:rPr>
+          <w:rFonts w:hint="eastAsia"/>
+        </w:rPr>
+        <w:t>“协调”出来的，但是它主要的机制（例如</w:t>
+      </w:r>
+      <w:r>
+        <w:rPr>
+          <w:rFonts w:hint="eastAsia"/>
+        </w:rPr>
+        <w:t>S</w:t>
+      </w:r>
+      <w:r>
+        <w:rPr>
+          <w:rFonts w:hint="eastAsia"/>
+        </w:rPr>
+        <w:t>层的输入的组合方式）是由网络的设计者设置好的。</w:t>
+      </w:r>
+      <w:r>
+        <w:rPr>
+          <w:rFonts w:hint="eastAsia"/>
+        </w:rPr>
+        <w:t>最后，在整个处理的最后阶段，激活的输出将转发到一个常</w:t>
+      </w:r>
+      <w:r>
+        <w:rPr>
+          <w:rFonts w:hint="eastAsia"/>
+        </w:rPr>
+        <w:lastRenderedPageBreak/>
+        <w:t>规的前馈神经网络去产生一个系统最终的输出。</w:t>
+      </w:r>
+    </w:p>
+    <w:p>
+      <w:pPr>
+        <w:pStyle w:val="a3"/>
+        <w:keepNext/>
+        <w:ind w:left="360" w:firstLineChars="0" w:firstLine="0"/>
+      </w:pPr>
+      <w:r>
+        <w:rPr>
+          <w:noProof/>
+        </w:rPr>
+        <w:drawing>
+          <wp:inline distT="0" distB="0" distL="0" distR="0" wp14:anchorId="035CFAF7" wp14:editId="21148264">
+            <wp:extent cx="5274310" cy="2697863"/>
+            <wp:effectExtent l="0" t="0" r="2540" b="7620"/>
+            <wp:docPr id="1" name="图片 1" descr="C:\Users\boddm_000\Desktop\Graduation-Project\document\paper\translate-figure2.PNG"/>
+            <wp:cNvGraphicFramePr>
+              <a:graphicFrameLocks xmlns:a="http://schemas.openxmlformats.org/drawingml/2006/main" noChangeAspect="1"/>
+            </wp:cNvGraphicFramePr>
+            <a:graphic xmlns:a="http://schemas.openxmlformats.org/drawingml/2006/main">
+              <a:graphicData uri="http://schemas.openxmlformats.org/drawingml/2006/picture">
+                <pic:pic xmlns:pic="http://schemas.openxmlformats.org/drawingml/2006/picture">
+                  <pic:nvPicPr>
+                    <pic:cNvPr id="0" name="Picture 1" descr="C:\Users\boddm_000\Desktop\Graduation-Project\document\paper\translate-figure2.PNG"/>
+                    <pic:cNvPicPr>
+                      <a:picLocks noChangeAspect="1" noChangeArrowheads="1"/>
+                    </pic:cNvPicPr>
+                  </pic:nvPicPr>
+                  <pic:blipFill>
+                    <a:blip r:embed="rId9">
+                      <a:extLst>
+                        <a:ext uri="{28A0092B-C50C-407E-A947-70E740481C1C}">
+                          <a14:useLocalDpi xmlns:a14="http://schemas.microsoft.com/office/drawing/2010/main" val="0"/>
+                        </a:ext>
+                      </a:extLst>
+                    </a:blip>
+                    <a:srcRect/>
+                    <a:stretch>
+                      <a:fillRect/>
+                    </a:stretch>
+                  </pic:blipFill>
+                  <pic:spPr bwMode="auto">
+                    <a:xfrm>
+                      <a:off x="0" y="0"/>
+                      <a:ext cx="5274310" cy="2697863"/>
+                    </a:xfrm>
+                    <a:prstGeom prst="rect">
+                      <a:avLst/>
+                    </a:prstGeom>
+                    <a:noFill/>
+                    <a:ln>
+                      <a:noFill/>
+                    </a:ln>
+                  </pic:spPr>
+                </pic:pic>
+              </a:graphicData>
+            </a:graphic>
+          </wp:inline>
+        </w:drawing>
+      </w:r>
+    </w:p>
+    <w:p>
+      <w:pPr>
+        <w:pStyle w:val="a8"/>
+        <w:rPr>
+          <w:rFonts w:hint="eastAsia"/>
+        </w:rPr>
+      </w:pPr>
+      <w:r>
+        <w:t xml:space="preserve">Figure </w:t>
+      </w:r>
+      <w:fldSimple w:instr=" SEQ Figure \* ARABIC ">
+        <w:r>
+          <w:rPr>
+            <w:noProof/>
+          </w:rPr>
+          <w:t>2</w:t>
+        </w:r>
+      </w:fldSimple>
+      <w:r>
+        <w:t xml:space="preserve"> </w:t>
+      </w:r>
+      <w:r>
+        <w:rPr>
+          <w:rFonts w:hint="eastAsia"/>
+        </w:rPr>
+        <w:t>卷积神经网络的概念上的例子。输入图像通过三个可训练的滤波器和偏置（见</w:t>
+      </w:r>
+      <w:r>
+        <w:rPr>
+          <w:rFonts w:hint="eastAsia"/>
+        </w:rPr>
+        <w:t xml:space="preserve"> Figure 1</w:t>
+      </w:r>
+      <w:r>
+        <w:rPr>
+          <w:rFonts w:hint="eastAsia"/>
+        </w:rPr>
+        <w:t>）在</w:t>
+      </w:r>
+      <w:r>
+        <w:rPr>
+          <w:rFonts w:hint="eastAsia"/>
+        </w:rPr>
+        <w:t xml:space="preserve"> C1</w:t>
+      </w:r>
+      <w:r>
+        <w:t xml:space="preserve"> </w:t>
+      </w:r>
+      <w:r>
+        <w:t>的位置</w:t>
+      </w:r>
+      <w:r>
+        <w:rPr>
+          <w:rFonts w:hint="eastAsia"/>
+        </w:rPr>
+        <w:t>产生了三个特征图</w:t>
+      </w:r>
+      <w:r>
+        <w:rPr>
+          <w:rFonts w:hint="eastAsia"/>
+        </w:rPr>
+        <w:t>。特征图中的每四个像素（</w:t>
+      </w:r>
+      <w:r>
+        <w:rPr>
+          <w:rFonts w:hint="eastAsia"/>
+        </w:rPr>
+        <w:t>2x2</w:t>
+      </w:r>
+      <w:r>
+        <w:rPr>
+          <w:rFonts w:hint="eastAsia"/>
+        </w:rPr>
+        <w:t>）为一组进行求和、加权、偏置然后通过一个</w:t>
+      </w:r>
+      <w:r>
+        <w:rPr>
+          <w:rFonts w:hint="eastAsia"/>
+        </w:rPr>
+        <w:t xml:space="preserve"> </w:t>
+      </w:r>
+      <w:r>
+        <w:t>sigmoid</w:t>
+      </w:r>
+      <w:r>
+        <w:t xml:space="preserve"> </w:t>
+      </w:r>
+      <w:r>
+        <w:t>函数来产生</w:t>
+      </w:r>
+      <w:r>
+        <w:t xml:space="preserve"> S2 </w:t>
+      </w:r>
+      <w:r>
+        <w:t>中的三个特征图。</w:t>
+      </w:r>
+      <w:r>
+        <w:t>这些将再一次滤波得到</w:t>
+      </w:r>
+      <w:r>
+        <w:rPr>
+          <w:rFonts w:hint="eastAsia"/>
+        </w:rPr>
+        <w:t xml:space="preserve"> C3</w:t>
+      </w:r>
+      <w:r>
+        <w:rPr>
+          <w:rFonts w:hint="eastAsia"/>
+        </w:rPr>
+        <w:t>，然后再通过</w:t>
+      </w:r>
+      <w:r>
+        <w:rPr>
+          <w:rFonts w:hint="eastAsia"/>
+        </w:rPr>
+        <w:t xml:space="preserve"> S2</w:t>
+      </w:r>
+      <w:r>
+        <w:t xml:space="preserve"> </w:t>
+      </w:r>
+      <w:r>
+        <w:t>的方法产生出</w:t>
+      </w:r>
+      <w:r>
+        <w:t xml:space="preserve">S4 </w:t>
+      </w:r>
+      <w:r>
+        <w:t>。</w:t>
+      </w:r>
+      <w:r>
+        <w:t>最终这些像素的值进行光栅化得到一个向量输入到一个常规的神经网络，最终由这个神经网络进行</w:t>
+      </w:r>
+      <w:r>
+        <w:t>结果</w:t>
+      </w:r>
       <w:bookmarkStart w:id="0" w:name="_GoBack"/>
       <w:bookmarkEnd w:id="0"/>
-    </w:p>
-    <w:p>
-      <w:pPr>
-        <w:pStyle w:val="a3"/>
-        <w:ind w:left="360" w:firstLineChars="0" w:firstLine="0"/>
-        <w:rPr>
-          <w:rFonts w:hint="eastAsia"/>
-        </w:rPr>
-      </w:pPr>
-      <w:r>
-        <w:t xml:space="preserve">CNNs </w:t>
-      </w:r>
-      <w:r>
-        <w:rPr>
-          <w:rFonts w:hint="eastAsia"/>
-        </w:rPr>
-        <w:t>是一个专门为二维数据（例如图片和视频）设计的多层神经网络的系列。</w:t>
-      </w:r>
-      <w:r>
-        <w:rPr>
-          <w:rFonts w:hint="eastAsia"/>
-        </w:rPr>
-        <w:t xml:space="preserve"> CNNs</w:t>
-      </w:r>
-      <w:r>
-        <w:t xml:space="preserve"> </w:t>
-      </w:r>
-      <w:r>
-        <w:t>受到了时间</w:t>
-      </w:r>
-      <w:r>
-        <w:t>-</w:t>
-      </w:r>
-      <w:r>
-        <w:t>延时神经网络（</w:t>
-      </w:r>
-      <w:r>
-        <w:t>TDNN</w:t>
-      </w:r>
-      <w:r>
-        <w:rPr>
-          <w:rFonts w:hint="eastAsia"/>
-        </w:rPr>
-        <w:t>）</w:t>
-      </w:r>
-      <w:r>
-        <w:t>的</w:t>
-      </w:r>
-      <w:r>
-        <w:rPr>
-          <w:rFonts w:hint="eastAsia"/>
-        </w:rPr>
-        <w:t>影响，而</w:t>
-      </w:r>
-      <w:r>
-        <w:rPr>
-          <w:rFonts w:hint="eastAsia"/>
-        </w:rPr>
-        <w:t xml:space="preserve"> TDNN</w:t>
-      </w:r>
-      <w:r>
-        <w:t xml:space="preserve"> </w:t>
-      </w:r>
-      <w:r>
-        <w:t>是一种</w:t>
-      </w:r>
-      <w:r>
-        <w:t>通过时间维度的共享权值减少</w:t>
-      </w:r>
-      <w:r>
-        <w:t>了</w:t>
-      </w:r>
-      <w:r>
-        <w:t>学习时计算量的需求</w:t>
-      </w:r>
-      <w:r>
-        <w:t>的方法</w:t>
-      </w:r>
-      <w:r>
-        <w:t>，</w:t>
-      </w:r>
-      <w:r>
-        <w:t>它被用于语音、时间序列数据的处理</w:t>
-      </w:r>
-      <w:r>
-        <w:t>。</w:t>
-      </w:r>
-      <w:r>
-        <w:t xml:space="preserve">CNNs </w:t>
-      </w:r>
-      <w:r>
-        <w:t>是第一种</w:t>
-      </w:r>
-      <w:r>
-        <w:t>真正意义上</w:t>
-      </w:r>
-      <w:r>
-        <w:t>成功</w:t>
-      </w:r>
-      <w:r>
-        <w:t>的</w:t>
-      </w:r>
-      <w:r>
-        <w:t>深度学习方法，</w:t>
-      </w:r>
-      <w:r>
-        <w:t>它能够成功地用一种鲁棒的方式</w:t>
-      </w:r>
-      <w:r>
-        <w:t>训练</w:t>
-      </w:r>
-      <w:r>
-        <w:t>出层次</w:t>
-      </w:r>
-      <w:r>
-        <w:t>结构中</w:t>
-      </w:r>
-      <w:r>
-        <w:t>多层。</w:t>
-      </w:r>
-      <w:r>
-        <w:rPr>
-          <w:rFonts w:hint="eastAsia"/>
-        </w:rPr>
-        <w:t>CNN</w:t>
-      </w:r>
-      <w:r>
-        <w:t xml:space="preserve"> </w:t>
-      </w:r>
-      <w:r>
-        <w:t>是一种</w:t>
-      </w:r>
-      <w:r>
-        <w:t>利用空间关系于减少必须训练的参数数量的</w:t>
-      </w:r>
-      <w:r>
-        <w:t>拓扑结构或者架构</w:t>
-      </w:r>
-      <w:r>
-        <w:t>的</w:t>
-      </w:r>
-      <w:r>
-        <w:t>选择</w:t>
-      </w:r>
-      <w:r>
-        <w:t>，</w:t>
-      </w:r>
-      <w:r>
-        <w:t>因此它能够提高前向传播和后向传播的效果。</w:t>
+      <w:r>
+        <w:t>输出。</w:t>
       </w:r>
     </w:p>
     <w:sectPr>
@@ -2025,6 +2815,71 @@
       <w:szCs w:val="20"/>
     </w:rPr>
   </w:style>
+  <w:style w:type="paragraph" w:styleId="a9">
+    <w:name w:val="header"/>
+    <w:basedOn w:val="a"/>
+    <w:link w:val="Char1"/>
+    <w:uiPriority w:val="99"/>
+    <w:unhideWhenUsed/>
+    <w:rsid w:val="00E72314"/>
+    <w:pPr>
+      <w:pBdr>
+        <w:bottom w:val="single" w:sz="6" w:space="1" w:color="auto"/>
+      </w:pBdr>
+      <w:tabs>
+        <w:tab w:val="center" w:pos="4153"/>
+        <w:tab w:val="right" w:pos="8306"/>
+      </w:tabs>
+      <w:snapToGrid w:val="0"/>
+      <w:jc w:val="center"/>
+    </w:pPr>
+    <w:rPr>
+      <w:sz w:val="18"/>
+      <w:szCs w:val="18"/>
+    </w:rPr>
+  </w:style>
+  <w:style w:type="character" w:customStyle="1" w:styleId="Char1">
+    <w:name w:val="页眉 Char"/>
+    <w:basedOn w:val="a0"/>
+    <w:link w:val="a9"/>
+    <w:uiPriority w:val="99"/>
+    <w:rsid w:val="00E72314"/>
+    <w:rPr>
+      <w:sz w:val="18"/>
+      <w:szCs w:val="18"/>
+    </w:rPr>
+  </w:style>
+  <w:style w:type="paragraph" w:styleId="aa">
+    <w:name w:val="footer"/>
+    <w:basedOn w:val="a"/>
+    <w:link w:val="Char2"/>
+    <w:uiPriority w:val="99"/>
+    <w:unhideWhenUsed/>
+    <w:rsid w:val="00E72314"/>
+    <w:pPr>
+      <w:tabs>
+        <w:tab w:val="center" w:pos="4153"/>
+        <w:tab w:val="right" w:pos="8306"/>
+      </w:tabs>
+      <w:snapToGrid w:val="0"/>
+      <w:jc w:val="left"/>
+    </w:pPr>
+    <w:rPr>
+      <w:sz w:val="18"/>
+      <w:szCs w:val="18"/>
+    </w:rPr>
+  </w:style>
+  <w:style w:type="character" w:customStyle="1" w:styleId="Char2">
+    <w:name w:val="页脚 Char"/>
+    <w:basedOn w:val="a0"/>
+    <w:link w:val="aa"/>
+    <w:uiPriority w:val="99"/>
+    <w:rsid w:val="00E72314"/>
+    <w:rPr>
+      <w:sz w:val="18"/>
+      <w:szCs w:val="18"/>
+    </w:rPr>
+  </w:style>
 </w:styles>
 </file>
 
@@ -2294,7 +3149,7 @@
 </file>
 
 <file path=customXml/itemProps1.xml><?xml version="1.0" encoding="utf-8"?>
-<ds:datastoreItem xmlns:ds="http://schemas.openxmlformats.org/officeDocument/2006/customXml" ds:itemID="{D2379BEC-D251-4C37-87C3-AD0E4C6147B4}">
+<ds:datastoreItem xmlns:ds="http://schemas.openxmlformats.org/officeDocument/2006/customXml" ds:itemID="{4E7F65D1-5363-40F5-B7D0-A372DFC95B3D}">
   <ds:schemaRefs>
     <ds:schemaRef ds:uri="http://schemas.openxmlformats.org/officeDocument/2006/bibliography"/>
   </ds:schemaRefs>

</xml_diff>

<commit_message>
translate a few more sentences.
Signed-off-by: boddmg <boddmg@gmail.com>
</commit_message>
<xml_diff>
--- a/document/paper/translate.docx
+++ b/document/paper/translate.docx
@@ -2283,10 +2283,19 @@
         <w:t>1</w:t>
       </w:r>
       <w:r>
-        <w:t>）用于训练的大量标签数据的</w:t>
-      </w:r>
-      <w:r>
-        <w:t>必要性；</w:t>
+        <w:t>）</w:t>
+      </w:r>
+      <w:r>
+        <w:rPr>
+          <w:rFonts w:hint="eastAsia"/>
+        </w:rPr>
+        <w:t>需要</w:t>
+      </w:r>
+      <w:r>
+        <w:t>用于训练的大量标签数据</w:t>
+      </w:r>
+      <w:r>
+        <w:t>；</w:t>
       </w:r>
       <w:r>
         <w:t>（</w:t>
@@ -2340,19 +2349,31 @@
         <w:rPr>
           <w:rFonts w:hint="eastAsia"/>
         </w:rPr>
-        <w:t>不足的参数选择方法带来的</w:t>
-      </w:r>
-      <w:r>
-        <w:rPr>
-          <w:rFonts w:hint="eastAsia"/>
-        </w:rPr>
-        <w:t>恶劣的</w:t>
-      </w:r>
-      <w:r>
-        <w:rPr>
-          <w:rFonts w:hint="eastAsia"/>
-        </w:rPr>
-        <w:t>局部最优解的问题。</w:t>
+        <w:t>不适当</w:t>
+      </w:r>
+      <w:r>
+        <w:rPr>
+          <w:rFonts w:hint="eastAsia"/>
+        </w:rPr>
+        <w:t>的参数选择方法</w:t>
+      </w:r>
+      <w:r>
+        <w:rPr>
+          <w:rFonts w:hint="eastAsia"/>
+        </w:rPr>
+        <w:t>会导致学习收敛于</w:t>
+      </w:r>
+      <w:r>
+        <w:rPr>
+          <w:rFonts w:hint="eastAsia"/>
+        </w:rPr>
+        <w:t>局部最优解</w:t>
+      </w:r>
+      <w:r>
+        <w:rPr>
+          <w:rFonts w:hint="eastAsia"/>
+        </w:rPr>
+        <w:t>。</w:t>
       </w:r>
     </w:p>
     <w:p>
@@ -2372,7 +2393,7 @@
         <w:rPr>
           <w:rFonts w:hint="eastAsia"/>
         </w:rPr>
-        <w:t>受限</w:t>
+        <w:t>限制</w:t>
       </w:r>
       <w:r>
         <w:rPr>
@@ -2384,7 +2405,25 @@
         <w:rPr>
           <w:rFonts w:hint="eastAsia"/>
         </w:rPr>
-        <w:t>——一种神经网络（具体见</w:t>
+        <w:t>（</w:t>
+      </w:r>
+      <w:r>
+        <w:rPr>
+          <w:rFonts w:hint="eastAsia"/>
+        </w:rPr>
+        <w:t>一种神经网络</w:t>
+      </w:r>
+      <w:r>
+        <w:rPr>
+          <w:rFonts w:hint="eastAsia"/>
+        </w:rPr>
+        <w:t>，</w:t>
+      </w:r>
+      <w:r>
+        <w:rPr>
+          <w:rFonts w:hint="eastAsia"/>
+        </w:rPr>
+        <w:t>具体见</w:t>
       </w:r>
       <w:r>
         <w:rPr>
@@ -2414,22 +2453,170 @@
         <w:rPr>
           <w:rFonts w:hint="eastAsia"/>
         </w:rPr>
-        <w:t>这些网络是“</w:t>
-      </w:r>
-      <w:r>
-        <w:rPr>
-          <w:rFonts w:hint="eastAsia"/>
-        </w:rPr>
-        <w:t>受限</w:t>
+        <w:t>这些网络被</w:t>
+      </w:r>
+      <w:r>
+        <w:rPr>
+          <w:rFonts w:hint="eastAsia"/>
+        </w:rPr>
+        <w:t>“限制”为</w:t>
+      </w:r>
+      <w:r>
+        <w:rPr>
+          <w:rFonts w:hint="eastAsia"/>
+        </w:rPr>
+        <w:t>单个隐含层和单个可视层</w:t>
+      </w:r>
+      <w:r>
+        <w:rPr>
+          <w:rFonts w:hint="eastAsia"/>
+        </w:rPr>
+        <w:t>，而这里面的层与层之间形成有连接（同一个层里的单元之间没有连接）。</w:t>
+      </w:r>
+      <w:r>
+        <w:rPr>
+          <w:rFonts w:hint="eastAsia"/>
+        </w:rPr>
+        <w:t>这些隐含单元被训练成了能够捕捉得到来自可视单元观察到的高阶数据的相关性。</w:t>
+      </w:r>
+      <w:r>
+        <w:rPr>
+          <w:rFonts w:hint="eastAsia"/>
+        </w:rPr>
+        <w:t>开始的时候，</w:t>
+      </w:r>
+      <w:r>
+        <w:rPr>
+          <w:rFonts w:hint="eastAsia"/>
+        </w:rPr>
+        <w:t>不考虑</w:t>
+      </w:r>
+      <w:r>
+        <w:rPr>
+          <w:rFonts w:hint="eastAsia"/>
+        </w:rPr>
+        <w:t>上面的</w:t>
+      </w:r>
+      <w:r>
+        <w:rPr>
+          <w:rFonts w:hint="eastAsia"/>
+        </w:rPr>
+        <w:t>形成了联想记忆的</w:t>
+      </w:r>
+      <w:r>
+        <w:rPr>
+          <w:rFonts w:hint="eastAsia"/>
+        </w:rPr>
+        <w:t>两</w:t>
+      </w:r>
+      <w:r>
+        <w:rPr>
+          <w:rFonts w:hint="eastAsia"/>
+        </w:rPr>
+        <w:t>个</w:t>
+      </w:r>
+      <w:r>
+        <w:rPr>
+          <w:rFonts w:hint="eastAsia"/>
+        </w:rPr>
+        <w:t>层，</w:t>
+      </w:r>
+      <w:r>
+        <w:rPr>
+          <w:rFonts w:hint="eastAsia"/>
+        </w:rPr>
+        <w:t>一个</w:t>
+      </w:r>
+      <w:r>
+        <w:rPr>
+          <w:rFonts w:hint="eastAsia"/>
+        </w:rPr>
+        <w:t xml:space="preserve"> DBN</w:t>
+      </w:r>
+      <w:r>
+        <w:t xml:space="preserve"> </w:t>
+      </w:r>
+      <w:r>
+        <w:t>的连接只由自顶向下的生成权值所指导确定。</w:t>
+      </w:r>
+      <w:r>
+        <w:rPr>
+          <w:rFonts w:hint="eastAsia"/>
+        </w:rPr>
+        <w:t xml:space="preserve"> RBMs</w:t>
+      </w:r>
+      <w:r>
+        <w:t xml:space="preserve"> </w:t>
+      </w:r>
+      <w:r>
+        <w:rPr>
+          <w:rFonts w:hint="eastAsia"/>
+        </w:rPr>
+        <w:t>由于它比起传统的和深层的</w:t>
+      </w:r>
+      <w:r>
+        <w:rPr>
+          <w:rFonts w:hint="eastAsia"/>
+        </w:rPr>
+        <w:t xml:space="preserve"> </w:t>
+      </w:r>
+      <w:r>
+        <w:t xml:space="preserve">sigmoid </w:t>
+      </w:r>
+      <w:r>
+        <w:t>信念网络更易于连接权值的学习，所以它更加适合成为构建</w:t>
+      </w:r>
+      <w:r>
+        <w:t>学习框架</w:t>
+      </w:r>
+      <w:r>
+        <w:t>的模块。</w:t>
+      </w:r>
+      <w:r>
+        <w:t>一开始通过一个</w:t>
+      </w:r>
+      <w:proofErr w:type="gramStart"/>
+      <w:r>
+        <w:t>非监督</w:t>
+      </w:r>
+      <w:proofErr w:type="gramEnd"/>
+      <w:r>
+        <w:t>贪婪逐层方法</w:t>
+      </w:r>
+      <w:proofErr w:type="gramStart"/>
+      <w:r>
+        <w:t>去预学习</w:t>
+      </w:r>
+      <w:proofErr w:type="gramEnd"/>
+      <w:r>
+        <w:t>来</w:t>
+      </w:r>
+      <w:r>
+        <w:rPr>
+          <w:rFonts w:hint="eastAsia"/>
+        </w:rPr>
+        <w:t>获得</w:t>
+      </w:r>
+      <w:r>
+        <w:t>生成权值</w:t>
+      </w:r>
+      <w:r>
+        <w:t>的做法，被</w:t>
+      </w:r>
+      <w:r>
+        <w:t>Hinton</w:t>
+      </w:r>
+      <w:r>
+        <w:t>证明是有效的，这种方法叫做对比分歧（</w:t>
+      </w:r>
+      <w:r>
+        <w:t>contrastive divergence</w:t>
+      </w:r>
+      <w:r>
+        <w:t>）</w:t>
       </w:r>
       <w:bookmarkStart w:id="0" w:name="_GoBack"/>
       <w:bookmarkEnd w:id="0"/>
-      <w:r>
-        <w:rPr>
-          <w:rFonts w:hint="eastAsia"/>
-        </w:rPr>
-        <w:t>的”</w:t>
-      </w:r>
     </w:p>
     <w:sectPr>
       <w:endnotePr>
@@ -3568,7 +3755,7 @@
 </file>
 
 <file path=customXml/itemProps1.xml><?xml version="1.0" encoding="utf-8"?>
-<ds:datastoreItem xmlns:ds="http://schemas.openxmlformats.org/officeDocument/2006/customXml" ds:itemID="{451FD890-83ED-4FBF-B2F5-42CDDD3C3A51}">
+<ds:datastoreItem xmlns:ds="http://schemas.openxmlformats.org/officeDocument/2006/customXml" ds:itemID="{C9F2E051-A4C2-4D1E-981A-66963966A3B1}">
   <ds:schemaRefs>
     <ds:schemaRef ds:uri="http://schemas.openxmlformats.org/officeDocument/2006/bibliography"/>
   </ds:schemaRefs>

</xml_diff>

<commit_message>
The translation work only left 1 page.
</commit_message>
<xml_diff>
--- a/document/paper/translate.docx
+++ b/document/paper/translate.docx
@@ -12,7 +12,7 @@
     </w:p>
     <w:p>
       <w:pPr>
-        <w:pStyle w:val="11"/>
+        <w:pStyle w:val="12"/>
         <w:numPr>
           <w:ilvl w:val="0"/>
           <w:numId w:val="1"/>
@@ -28,7 +28,7 @@
     </w:p>
     <w:p>
       <w:pPr>
-        <w:pStyle w:val="11"/>
+        <w:pStyle w:val="12"/>
         <w:ind w:left="420" w:firstLineChars="0"/>
       </w:pPr>
       <w:r>
@@ -61,7 +61,7 @@
     </w:p>
     <w:p>
       <w:pPr>
-        <w:pStyle w:val="11"/>
+        <w:pStyle w:val="12"/>
         <w:ind w:left="360" w:firstLine="0" w:firstLineChars="0"/>
       </w:pPr>
       <w:r>
@@ -70,7 +70,7 @@
     </w:p>
     <w:p>
       <w:pPr>
-        <w:pStyle w:val="11"/>
+        <w:pStyle w:val="12"/>
         <w:ind w:left="420" w:firstLineChars="0"/>
       </w:pPr>
       <w:r>
@@ -82,7 +82,7 @@
     </w:p>
     <w:p>
       <w:pPr>
-        <w:pStyle w:val="11"/>
+        <w:pStyle w:val="12"/>
         <w:ind w:left="420" w:firstLineChars="0"/>
       </w:pPr>
       <w:r>
@@ -94,7 +94,7 @@
     </w:p>
     <w:p>
       <w:pPr>
-        <w:pStyle w:val="11"/>
+        <w:pStyle w:val="12"/>
         <w:ind w:left="420" w:firstLineChars="0"/>
       </w:pPr>
       <w:r>
@@ -127,7 +127,7 @@
     </w:p>
     <w:p>
       <w:pPr>
-        <w:pStyle w:val="11"/>
+        <w:pStyle w:val="12"/>
         <w:numPr>
           <w:ilvl w:val="0"/>
           <w:numId w:val="1"/>
@@ -140,7 +140,7 @@
     </w:p>
     <w:p>
       <w:pPr>
-        <w:pStyle w:val="11"/>
+        <w:pStyle w:val="12"/>
         <w:ind w:left="360" w:firstLine="0" w:firstLineChars="0"/>
       </w:pPr>
       <w:r>
@@ -152,7 +152,7 @@
           <w:lang w:val="en-US" w:eastAsia="zh-CN" w:bidi="ar-SA"/>
         </w:rPr>
         <w:pict>
-          <v:shape id="Picture Frame 1025" o:spid="_x0000_s1025" type="#_x0000_t75" style="height:137.7pt;width:415pt;rotation:0f;" o:ole="f" fillcolor="#FFFFFF" filled="f" o:preferrelative="t" stroked="f" coordorigin="0,0" coordsize="21600,21600">
+          <v:shape id="Picture Frame 1025" o:spid="_x0000_s1026" type="#_x0000_t75" style="height:137.7pt;width:415pt;rotation:0f;" o:ole="f" fillcolor="#FFFFFF" filled="f" o:preferrelative="t" stroked="f" coordorigin="0,0" coordsize="21600,21600">
             <v:fill on="f" color2="#FFFFFF" focus="0%"/>
             <v:imagedata gain="65536f" blacklevel="0f" gamma="0" o:title="" r:id="rId6"/>
             <o:lock v:ext="edit" position="f" selection="f" grouping="f" rotation="f" cropping="f" text="f" aspectratio="t"/>
@@ -307,7 +307,7 @@
     <w:p/>
     <w:p>
       <w:pPr>
-        <w:pStyle w:val="11"/>
+        <w:pStyle w:val="12"/>
         <w:ind w:left="420" w:firstLineChars="0"/>
       </w:pPr>
       <w:r>
@@ -370,7 +370,7 @@
     </w:p>
     <w:p>
       <w:pPr>
-        <w:pStyle w:val="11"/>
+        <w:pStyle w:val="12"/>
         <w:ind w:left="420" w:firstLineChars="0"/>
       </w:pPr>
       <w:r>
@@ -403,7 +403,7 @@
     </w:p>
     <w:p>
       <w:pPr>
-        <w:pStyle w:val="11"/>
+        <w:pStyle w:val="12"/>
         <w:ind w:left="420" w:firstLineChars="0"/>
       </w:pPr>
       <w:r>
@@ -505,7 +505,7 @@
     </w:p>
     <w:p>
       <w:pPr>
-        <w:pStyle w:val="11"/>
+        <w:pStyle w:val="12"/>
         <w:keepNext/>
         <w:ind w:left="360" w:firstLine="0" w:firstLineChars="0"/>
       </w:pPr>
@@ -518,7 +518,7 @@
           <w:lang w:val="en-US" w:eastAsia="zh-CN" w:bidi="ar-SA"/>
         </w:rPr>
         <w:pict>
-          <v:shape id="Picture Frame 1026" o:spid="_x0000_s1026" type="#_x0000_t75" style="height:212.45pt;width:415.3pt;rotation:0f;" o:ole="f" fillcolor="#FFFFFF" filled="f" o:preferrelative="t" stroked="f" coordorigin="0,0" coordsize="21600,21600">
+          <v:shape id="Picture Frame 1026" o:spid="_x0000_s1027" type="#_x0000_t75" style="height:212.45pt;width:415.3pt;rotation:0f;" o:ole="f" fillcolor="#FFFFFF" filled="f" o:preferrelative="t" stroked="f" coordorigin="0,0" coordsize="21600,21600">
             <v:fill on="f" color2="#FFFFFF" focus="0%"/>
             <v:imagedata gain="65536f" blacklevel="0f" gamma="0" o:title="" r:id="rId7"/>
             <o:lock v:ext="edit" position="f" selection="f" grouping="f" rotation="f" cropping="f" text="f" aspectratio="t"/>
@@ -624,7 +624,7 @@
     </w:p>
     <w:p>
       <w:pPr>
-        <w:pStyle w:val="11"/>
+        <w:pStyle w:val="12"/>
         <w:numPr>
           <w:ilvl w:val="0"/>
           <w:numId w:val="1"/>
@@ -753,13 +753,7 @@
         <w:t>可视单元会产生一个向量 v</w:t>
       </w:r>
       <w:r>
-        <w:t xml:space="preserve"> ，通过它把值</w:t>
-      </w:r>
-      <w:r>
-        <w:t xml:space="preserve">  传递</w:t>
-      </w:r>
-      <w:r>
-        <w:t>到后面的隐含层里。</w:t>
+        <w:t xml:space="preserve"> ，通过它把值  传递到后面的隐含层里。</w:t>
       </w:r>
       <w:r>
         <w:rPr>
@@ -792,10 +786,7 @@
         <w:t>就是被称为 Gibbs</w:t>
       </w:r>
       <w:r>
-        <w:t xml:space="preserve"> 采样的过程，而隐含层激活单元和可视层的输入的相关性差别会作为权值更新的依据。</w:t>
-      </w:r>
-      <w:r>
-        <w:t>训练时间显著地减少意味着，其实只需要一个步骤就可以近似地得到一个</w:t>
+        <w:t xml:space="preserve"> 采样的过程，而隐含层激活单元和可视层的输入的相关性差别会作为权值更新的依据。训练时间显著地减少意味着，其实只需要一个步骤就可以近似地得到一个</w:t>
       </w:r>
       <w:r>
         <w:rPr>
@@ -804,13 +795,7 @@
         <w:t>近似极大似然学习</w:t>
       </w:r>
       <w:r>
-        <w:t>。网络里每增加一层都能提高训练数据的对数概率，我们可以理解为模型越来越接近真实的表达。这个有意义的</w:t>
-      </w:r>
-      <w:r>
-        <w:t>与无标签的数据</w:t>
-      </w:r>
-      <w:r>
-        <w:t>相结合的拓展，是所有深度学习应用中的关键的一部分。</w:t>
+        <w:t>。网络里每增加一层都能提高训练数据的对数概率，我们可以理解为模型越来越接近真实的表达。这个有意义的与无标签的数据相结合的拓展，是所有深度学习应用中的关键的一部分。</w:t>
       </w:r>
     </w:p>
     <w:p>
@@ -818,19 +803,7 @@
         <w:ind w:firstLine="420" w:firstLineChars="0"/>
       </w:pPr>
       <w:r>
-        <w:t>在最高的两层里，权值是链接在一起的，因此，这样子低层的输出会给高层提供一个参考的线索或者链接去与它的内存里的值联系起来。我们经常遇到的问题里最关心的就是判别的性能，比如在分类的任务里。一个 DBN 在预训练之后可以通过 BP 算法利用有标签数据来进行微调以提高判别的性能。在这里上，一组标签会被附加到最高层（推广联想记忆），通过</w:t>
-      </w:r>
-      <w:r>
-        <w:t>由底向上的识别的已经被学习好的权</w:t>
-      </w:r>
-      <w:r>
-        <w:t>值来在网络中获得一个能够分清楚类别的分类面。这个的性能会比传统的完全只用</w:t>
-      </w:r>
-      <w:r>
-        <w:t xml:space="preserve"> BP 算法</w:t>
-      </w:r>
-      <w:r>
-        <w:t>来训练的网络要好。这个在直觉上解释为，因为在DBNs 中 BP 算法只需要对权值（参数）空间进行一个局部的搜索，因此它的训练速度和收敛时间都比传统的前向神经网络要优秀。</w:t>
+        <w:t>在最高的两层里，权值是链接在一起的，因此，这样子低层的输出会给高层提供一个参考的线索或者链接去与它的内存里的值联系起来。我们经常遇到的问题里最关心的就是判别的性能，比如在分类的任务里。一个 DBN 在预训练之后可以通过 BP 算法利用有标签数据来进行微调以提高判别的性能。在这里上，一组标签会被附加到最高层（推广联想记忆），通过由底向上的识别的已经被学习好的权值来在网络中获得一个能够分清楚类别的分类面。这个的性能会比传统的完全只用 BP 算法来训练的网络要好。这个在直觉上解释为，因为在DBNs 中 BP 算法只需要对权值（参数）空间进行一个局部的搜索，因此它的训练速度和收敛时间都比传统的前向神经网络要优秀。</w:t>
       </w:r>
     </w:p>
     <w:p>
@@ -858,31 +831,7 @@
         <w:rPr>
           <w:rFonts w:hint="default"/>
         </w:rPr>
-        <w:t>随着最近一个叫卷积深度信念网络（CDBNs）的概念的提出， DBNs 的灵活性被进一步地扩大了。 DBNs 本质上没有包含一副输入图像的二维结构的信息，也就是说输入是一个转换为简单的向量格式的</w:t>
-      </w:r>
-      <w:r>
-        <w:rPr>
-          <w:rFonts w:hint="default"/>
-        </w:rPr>
-        <w:t>图像矩阵</w:t>
-      </w:r>
-      <w:r>
-        <w:rPr>
-          <w:rFonts w:hint="default"/>
-        </w:rPr>
-        <w:t>。与此相反，CDBNs 采用所谓的卷积 RBMs 把相邻像素的空间关系</w:t>
-      </w:r>
-      <w:r>
-        <w:rPr>
-          <w:rFonts w:hint="default"/>
-        </w:rPr>
-        <w:t>利用</w:t>
-      </w:r>
-      <w:r>
-        <w:rPr>
-          <w:rFonts w:hint="default"/>
-        </w:rPr>
-        <w:t>起来了，提供了一个具有变换不变性的生成模型，这个模型能够很好地推广到高维图像。 DBNs 没有明确地处理观察量之间的时间关系，虽然已经有这方面的研究，例如堆叠时间 RBMs 或者它的推广，针对序列学习的被称为时间卷积机（</w:t>
+        <w:t>随着最近一个叫卷积深度信念网络（CDBNs）的概念的提出， DBNs 的灵活性被进一步地扩大了。 DBNs 本质上没有包含一副输入图像的二维结构的信息，也就是说输入是一个转换为简单的向量格式的图像矩阵。与此相反，CDBNs 采用所谓的卷积 RBMs 把相邻像素的空间关系利用起来了，提供了一个具有变换不变性的生成模型，这个模型能够很好地推广到高维图像。 DBNs 没有明确地处理观察量之间的时间关系，虽然已经有这方面的研究，例如堆叠时间 RBMs 或者它的推广，针对序列学习的被称为时间卷积机（</w:t>
       </w:r>
       <w:r>
         <w:rPr>
@@ -894,68 +843,165 @@
         <w:rPr>
           <w:rFonts w:hint="default"/>
         </w:rPr>
-        <w:t>）的方法。这些序列学习的</w:t>
+        <w:t>）的方法。这些序列学习的应用给语音信号处理问题，一个 DBNs 取得新进展地领域，带来了一个让人激动的未来研究的方向。</w:t>
+      </w:r>
+    </w:p>
+    <w:p>
+      <w:pPr>
+        <w:ind w:firstLine="420" w:firstLineChars="0"/>
+        <w:rPr>
+          <w:rFonts w:hint="default"/>
+        </w:rPr>
+      </w:pPr>
+      <w:r>
+        <w:rPr>
+          <w:rFonts w:hint="default"/>
+        </w:rPr>
+        <w:t xml:space="preserve">DBNs 和 CNNs 的静态图像的测试最通常使用在 MNIST ——手写数字数据集和 </w:t>
+      </w:r>
+      <w:r>
+        <w:rPr>
+          <w:rFonts w:hint="eastAsia"/>
+        </w:rPr>
+        <w:t xml:space="preserve"> Caltech-101 </w:t>
+      </w:r>
+      <w:r>
+        <w:rPr>
+          <w:rFonts w:hint="default"/>
+        </w:rPr>
+        <w:t>——有着101种类别的各种对象的数据集上。每种网络的分类错误率可以在【19】[20】【21】里找到。一个综合的，最新的关于各种机器学习技术应用在 MNIST 的比较在【27】中可以找到。</w:t>
+      </w:r>
+    </w:p>
+    <w:p>
+      <w:pPr>
+        <w:ind w:firstLine="420" w:firstLineChars="0"/>
+        <w:rPr>
+          <w:rFonts w:hint="default"/>
+        </w:rPr>
+      </w:pPr>
+      <w:r>
+        <w:rPr>
+          <w:rFonts w:hint="default"/>
+        </w:rPr>
+        <w:t xml:space="preserve">最近与DBNs相关的研究包括了，堆叠自动编码器，它是通过堆叠自动编码器来替换掉 DBNs 里的 RBMs。这就使得可以通过同样的规则来训练产生深度多层神经网络架构，但它缺少层的参数化的严格要求。不像 DBNs ，自动编码器使用判别模型，这个模型导致输入采样空间无法被采样，这就使得网络更难捕捉得到输入采样空间的内部表达。但是降噪自动编码器却能很好地避免这个问题，它通过在训练过程中加入随机的噪声，并进行堆叠以产生泛化性能。这种方法不仅能跟 DBNs 媲美，而且在一些情况下甚至比 DBNs 更好。而训练一个单一地降噪自动编码器的过程跟 RBMs 训练生成模型的过程一样。 </w:t>
+      </w:r>
+    </w:p>
+    <w:p>
+      <w:pPr>
+        <w:numPr>
+          <w:ilvl w:val="0"/>
+          <w:numId w:val="1"/>
+        </w:numPr>
+        <w:ind w:left="360" w:leftChars="0" w:hanging="360" w:firstLineChars="0"/>
+        <w:rPr>
+          <w:rFonts w:hint="default"/>
+        </w:rPr>
+      </w:pPr>
+      <w:r>
+        <w:rPr>
+          <w:rFonts w:hint="default"/>
+        </w:rPr>
+        <w:t>最近提出的深度学习的框架</w:t>
+      </w:r>
+    </w:p>
+    <w:p>
+      <w:pPr>
+        <w:numPr>
+          <w:numId w:val="0"/>
+        </w:numPr>
+        <w:ind w:leftChars="0" w:firstLine="420" w:firstLineChars="0"/>
+        <w:rPr>
+          <w:rFonts w:hint="default"/>
+        </w:rPr>
+      </w:pPr>
+      <w:r>
+        <w:rPr>
+          <w:rFonts w:hint="default"/>
+        </w:rPr>
+        <w:t xml:space="preserve"> 有几个尝试着对大脑皮层进行建模的计算框架。这些模型收到一些来自类似【42】的启发，它们都试图把各种计算的阶段都映射到大脑皮层的各个区域。随着时间的推移，这些模型已经被细化了；但是视觉处理需要</w:t>
+      </w:r>
+      <w:r>
+        <w:rPr>
+          <w:rFonts w:hint="default"/>
+        </w:rPr>
+        <w:t>建立在层次结构上的</w:t>
+      </w:r>
+      <w:r>
+        <w:rPr>
+          <w:rFonts w:hint="default"/>
+        </w:rPr>
+        <w:t>这个中心概念还一直保持着。这些模型参考的由Hubel and Weisel【44】提出来的从简单到复杂的细胞组织结构，是建立在对猫的视觉皮层细胞地研究上的。</w:t>
+      </w:r>
+    </w:p>
+    <w:p>
+      <w:pPr>
+        <w:numPr>
+          <w:numId w:val="0"/>
+        </w:numPr>
+        <w:ind w:leftChars="0" w:firstLine="420" w:firstLineChars="0"/>
+        <w:rPr>
+          <w:rFonts w:hint="default"/>
+        </w:rPr>
+      </w:pPr>
+      <w:r>
+        <w:rPr>
+          <w:rFonts w:hint="default"/>
+        </w:rPr>
+        <w:t>类似的组织结构也被 CNNs 和其他的深层模型所利用（例如 Neocognitron 【40】【41】【43】和 HMAX【32】【45】），然而更多的“显式”的皮层模型还在它们的架构到由生物启发的模型之间寻找一个更强的映射关系。尤其是当他们试图通过不同的机制去解决学习和不变形的问题的时候，例如时间被认为是学习过程中不可分割的要素的时序分析。</w:t>
+      </w:r>
+    </w:p>
+    <w:p>
+      <w:pPr>
+        <w:numPr>
+          <w:numId w:val="0"/>
+        </w:numPr>
+        <w:ind w:leftChars="0" w:firstLine="420" w:firstLineChars="0"/>
+        <w:rPr>
+          <w:rFonts w:hint="default"/>
+        </w:rPr>
+      </w:pPr>
+      <w:r>
+        <w:rPr>
+          <w:rFonts w:hint="default"/>
+        </w:rPr>
+        <w:t>一个突出的例子是在 Numenta公司开发的层次结构的时序记忆（HTM）【30】【33】。HTMs 有一个基于在【39】里面描述的概念的层次结构，而且和其他属于皮层神经元环路建模的工作很类似。HTM 的重点是在视觉信息的表达，所以它的层次结构的最底层是负责接收来自一个输入图像的一小部分区域的输入的。层次结构中的更高层次对应的是更大的区域（或者感受野），它们是通过加入多个更低层次的感受野来构造出来的表达。除了层次结构中层与层之间比例地变化，每一层都有一个重要的基于时间的由输入图像本身变换或者扫描出来的形态。</w:t>
+      </w:r>
+    </w:p>
+    <w:p>
+      <w:pPr>
+        <w:numPr>
+          <w:numId w:val="0"/>
+        </w:numPr>
+        <w:ind w:leftChars="0" w:firstLine="420" w:firstLineChars="0"/>
+        <w:rPr>
+          <w:rFonts w:hint="default"/>
+        </w:rPr>
+      </w:pPr>
+      <w:r>
+        <w:rPr>
+          <w:rFonts w:hint="default"/>
+        </w:rPr>
+        <w:t>在学习的阶段，第一层编译了绝大部分的输入的模式，并且给它们都分配好了索引。时序关系被建模成了从一个输入的序列到另一个的概率转移的形式，并通过图划分的技术聚集到了一块儿。当本阶段的学习进行总结时，随后的（第二）层从它的子模块连接当前输入的观察量的引用，并且学习到作为字母表（另一组最常见的但是在更高层次）的最一般的串联方式（类似马尔科夫链的形式）。高层的表征可以作为反馈传递到低层的模块里。反过来的，较低的层次会将这个更广泛的代表性信息纳入自己的推理的依据中。这个过程会在整个架构里的每一层里重复。当网络进行训练以后，图像识别会通过贝叶斯置信传播算法【46】去识别出最有可能的输入的模式，这个模式会在结构中的最高层给出结果（对应于其范围最广泛的图像）。其他在文献中提出的类似于 HTMs 的架构的，包括有Miller 和 Lommel 的分层绗缝【47】，这个采用了使用自组织图的两级的空间聚类和时间聚类，另外还有 Behnke 的神经抽象金字塔【48】。</w:t>
+      </w:r>
+    </w:p>
+    <w:p>
+      <w:pPr>
+        <w:numPr>
+          <w:numId w:val="0"/>
+        </w:numPr>
+        <w:ind w:leftChars="0" w:firstLine="420" w:firstLineChars="0"/>
+        <w:rPr>
+          <w:rFonts w:hint="eastAsia"/>
+        </w:rPr>
+      </w:pPr>
+      <w:r>
+        <w:rPr>
+          <w:rFonts w:hint="default"/>
+        </w:rPr>
+        <w:t>深度时空推理网络模型（ DeSTIN ）是被提出来的，用来实现信息表达的鲁棒性的框架。在这个框架中，常见的神经元环路（或者节点）填充了整个架构，而且这里面的每一个节点的操作都是独立的，而且并行与其他的所有节点。</w:t>
       </w:r>
       <w:bookmarkStart w:id="0" w:name="_GoBack"/>
       <w:bookmarkEnd w:id="0"/>
-      <w:r>
-        <w:rPr>
-          <w:rFonts w:hint="default"/>
-        </w:rPr>
-        <w:t>应用给语音信号处理问题，一个 DBNs 取得新进展地领域，带来了一个让人激动的未来研究的方向。</w:t>
-      </w:r>
-    </w:p>
-    <w:p>
-      <w:pPr>
-        <w:ind w:firstLine="420" w:firstLineChars="0"/>
-        <w:rPr>
-          <w:rFonts w:hint="default"/>
-        </w:rPr>
-      </w:pPr>
-      <w:r>
-        <w:rPr>
-          <w:rFonts w:hint="default"/>
-        </w:rPr>
-        <w:t xml:space="preserve">DBNs 和 CNNs 的静态图像的测试最通常使用在 MNIST ——手写数字数据集和 </w:t>
-      </w:r>
-      <w:r>
-        <w:rPr>
-          <w:rFonts w:hint="eastAsia"/>
-        </w:rPr>
-        <w:t xml:space="preserve"> Caltech-101 </w:t>
-      </w:r>
-      <w:r>
-        <w:rPr>
-          <w:rFonts w:hint="default"/>
-        </w:rPr>
-        <w:t>——</w:t>
-      </w:r>
-      <w:r>
-        <w:rPr>
-          <w:rFonts w:hint="default"/>
-        </w:rPr>
-        <w:t>有着101种类别的各种对象的数据集</w:t>
-      </w:r>
-      <w:r>
-        <w:rPr>
-          <w:rFonts w:hint="default"/>
-        </w:rPr>
-        <w:t>上。每种网络的分类错误率可以在【19】[20】【21】里找到。一个综合的，最新的关于各种机器学习技术应用在 MNIST 的比较在【27】中可以找到。</w:t>
-      </w:r>
-    </w:p>
-    <w:p>
-      <w:pPr>
-        <w:ind w:firstLine="420" w:firstLineChars="0"/>
-        <w:rPr>
-          <w:rFonts w:hint="eastAsia"/>
-        </w:rPr>
-      </w:pPr>
-      <w:r>
-        <w:rPr>
-          <w:rFonts w:hint="default"/>
-        </w:rPr>
-        <w:t xml:space="preserve">最近与DBNs相关的研究包括了，堆叠自动编码器，它是通过堆叠自动编码器来替换掉 DBNs 里的 RBMs。这就使得可以通过同样的规则来训练产生深度多层神经网络架构，但它缺少层的参数化的严格要求。不像 DBNs ，自动编码器使用判别模型，这个模型导致输入采样空间无法被采样，这就使得网络更难捕捉得到输入采样空间的内部表达。但是降噪自动编码器却能很好地避免这个问题，它通过在训练过程中加入随机的噪声，并进行堆叠以产生泛化性能。这种方法不仅能跟 DBNs 媲美，而且在一些情况下甚至比 DBNs 更好。而训练一个单一地降噪自动编码器的过程跟 RBMs 训练生成模型的过程一样。 </w:t>
-      </w:r>
     </w:p>
     <w:sectPr>
       <w:endnotePr>
@@ -963,8 +1009,8 @@
       </w:endnotePr>
       <w:pgSz w:w="11906" w:h="16838"/>
       <w:pgMar w:top="1440" w:right="1800" w:bottom="1440" w:left="1800" w:header="851" w:footer="992" w:gutter="0"/>
-      <w:cols w:space="425" w:num="1"/>
-      <w:docGrid w:type="lines" w:linePitch="312"/>
+      <w:cols w:space="720" w:num="1"/>
+      <w:docGrid w:type="lines" w:linePitch="312" w:charSpace="0"/>
     </w:sectPr>
   </w:body>
 </w:document>
@@ -1089,8 +1135,259 @@
       </w:rPr>
     </w:rPrDefault>
   </w:docDefaults>
+  <w:latentStyles w:count="260" w:defQFormat="0" w:defUnhideWhenUsed="1" w:defSemiHidden="1" w:defUIPriority="99" w:defLockedState="0">
+    <w:lsdException w:unhideWhenUsed="0" w:uiPriority="0" w:semiHidden="0" w:name="Normal"/>
+    <w:lsdException w:unhideWhenUsed="0" w:uiPriority="0" w:semiHidden="0" w:name="heading 1"/>
+    <w:lsdException w:uiPriority="99" w:name="heading 2"/>
+    <w:lsdException w:uiPriority="99" w:name="heading 3"/>
+    <w:lsdException w:uiPriority="99" w:name="heading 4"/>
+    <w:lsdException w:uiPriority="99" w:name="heading 5"/>
+    <w:lsdException w:uiPriority="99" w:name="heading 6"/>
+    <w:lsdException w:uiPriority="99" w:name="heading 7"/>
+    <w:lsdException w:uiPriority="99" w:name="heading 8"/>
+    <w:lsdException w:uiPriority="99" w:name="heading 9"/>
+    <w:lsdException w:uiPriority="99" w:name="index 1"/>
+    <w:lsdException w:uiPriority="99" w:name="index 2"/>
+    <w:lsdException w:uiPriority="99" w:name="index 3"/>
+    <w:lsdException w:uiPriority="99" w:name="index 4"/>
+    <w:lsdException w:uiPriority="99" w:name="index 5"/>
+    <w:lsdException w:uiPriority="99" w:name="index 6"/>
+    <w:lsdException w:uiPriority="99" w:name="index 7"/>
+    <w:lsdException w:uiPriority="99" w:name="index 8"/>
+    <w:lsdException w:uiPriority="99" w:name="index 9"/>
+    <w:lsdException w:uiPriority="99" w:name="toc 1"/>
+    <w:lsdException w:uiPriority="99" w:name="toc 2"/>
+    <w:lsdException w:uiPriority="99" w:name="toc 3"/>
+    <w:lsdException w:uiPriority="99" w:name="toc 4"/>
+    <w:lsdException w:uiPriority="99" w:name="toc 5"/>
+    <w:lsdException w:uiPriority="99" w:name="toc 6"/>
+    <w:lsdException w:uiPriority="99" w:name="toc 7"/>
+    <w:lsdException w:uiPriority="99" w:name="toc 8"/>
+    <w:lsdException w:uiPriority="99" w:name="toc 9"/>
+    <w:lsdException w:uiPriority="99" w:name="Normal Indent"/>
+    <w:lsdException w:unhideWhenUsed="0" w:uiPriority="0" w:semiHidden="0" w:name="footnote text"/>
+    <w:lsdException w:uiPriority="99" w:name="annotation text"/>
+    <w:lsdException w:unhideWhenUsed="0" w:uiPriority="0" w:semiHidden="0" w:name="header"/>
+    <w:lsdException w:unhideWhenUsed="0" w:uiPriority="0" w:semiHidden="0" w:name="footer"/>
+    <w:lsdException w:uiPriority="99" w:name="index heading"/>
+    <w:lsdException w:unhideWhenUsed="0" w:uiPriority="0" w:semiHidden="0" w:name="caption"/>
+    <w:lsdException w:uiPriority="99" w:name="table of figures"/>
+    <w:lsdException w:uiPriority="99" w:name="envelope address"/>
+    <w:lsdException w:uiPriority="99" w:name="envelope return"/>
+    <w:lsdException w:unhideWhenUsed="0" w:uiPriority="0" w:semiHidden="0" w:name="footnote reference"/>
+    <w:lsdException w:uiPriority="99" w:name="annotation reference"/>
+    <w:lsdException w:uiPriority="99" w:name="line number"/>
+    <w:lsdException w:uiPriority="99" w:name="page number"/>
+    <w:lsdException w:unhideWhenUsed="0" w:uiPriority="0" w:semiHidden="0" w:name="endnote reference"/>
+    <w:lsdException w:unhideWhenUsed="0" w:uiPriority="0" w:semiHidden="0" w:name="endnote text"/>
+    <w:lsdException w:uiPriority="99" w:name="table of authorities"/>
+    <w:lsdException w:uiPriority="99" w:name="macro"/>
+    <w:lsdException w:uiPriority="99" w:name="toa heading"/>
+    <w:lsdException w:uiPriority="99" w:name="List"/>
+    <w:lsdException w:uiPriority="99" w:name="List Bullet"/>
+    <w:lsdException w:uiPriority="99" w:name="List Number"/>
+    <w:lsdException w:uiPriority="99" w:name="List 2"/>
+    <w:lsdException w:uiPriority="99" w:name="List 3"/>
+    <w:lsdException w:uiPriority="99" w:name="List 4"/>
+    <w:lsdException w:uiPriority="99" w:name="List 5"/>
+    <w:lsdException w:uiPriority="99" w:name="List Bullet 2"/>
+    <w:lsdException w:uiPriority="99" w:name="List Bullet 3"/>
+    <w:lsdException w:uiPriority="99" w:name="List Bullet 4"/>
+    <w:lsdException w:uiPriority="99" w:name="List Bullet 5"/>
+    <w:lsdException w:uiPriority="99" w:name="List Number 2"/>
+    <w:lsdException w:uiPriority="99" w:name="List Number 3"/>
+    <w:lsdException w:uiPriority="99" w:name="List Number 4"/>
+    <w:lsdException w:uiPriority="99" w:name="List Number 5"/>
+    <w:lsdException w:uiPriority="99" w:name="Title"/>
+    <w:lsdException w:uiPriority="99" w:name="Closing"/>
+    <w:lsdException w:uiPriority="99" w:name="Signature"/>
+    <w:lsdException w:unhideWhenUsed="0" w:uiPriority="0" w:semiHidden="0" w:name="Default Paragraph Font"/>
+    <w:lsdException w:uiPriority="99" w:name="Body Text"/>
+    <w:lsdException w:uiPriority="99" w:name="Body Text Indent"/>
+    <w:lsdException w:uiPriority="99" w:name="List Continue"/>
+    <w:lsdException w:uiPriority="99" w:name="List Continue 2"/>
+    <w:lsdException w:uiPriority="99" w:name="List Continue 3"/>
+    <w:lsdException w:uiPriority="99" w:name="List Continue 4"/>
+    <w:lsdException w:uiPriority="99" w:name="List Continue 5"/>
+    <w:lsdException w:uiPriority="99" w:name="Message Header"/>
+    <w:lsdException w:uiPriority="99" w:name="Subtitle"/>
+    <w:lsdException w:uiPriority="99" w:name="Salutation"/>
+    <w:lsdException w:uiPriority="99" w:name="Date"/>
+    <w:lsdException w:uiPriority="99" w:name="Body Text First Indent"/>
+    <w:lsdException w:uiPriority="99" w:name="Body Text First Indent 2"/>
+    <w:lsdException w:uiPriority="99" w:name="Note Heading"/>
+    <w:lsdException w:uiPriority="99" w:name="Body Text 2"/>
+    <w:lsdException w:uiPriority="99" w:name="Body Text 3"/>
+    <w:lsdException w:uiPriority="99" w:name="Body Text Indent 2"/>
+    <w:lsdException w:uiPriority="99" w:name="Body Text Indent 3"/>
+    <w:lsdException w:uiPriority="99" w:name="Block Text"/>
+    <w:lsdException w:uiPriority="99" w:name="Hyperlink"/>
+    <w:lsdException w:uiPriority="99" w:name="FollowedHyperlink"/>
+    <w:lsdException w:uiPriority="99" w:name="Strong"/>
+    <w:lsdException w:uiPriority="99" w:name="Emphasis"/>
+    <w:lsdException w:uiPriority="99" w:name="Document Map"/>
+    <w:lsdException w:uiPriority="99" w:name="Plain Text"/>
+    <w:lsdException w:uiPriority="99" w:name="E-mail Signature"/>
+    <w:lsdException w:uiPriority="99" w:name="Normal (Web)"/>
+    <w:lsdException w:uiPriority="99" w:name="HTML Acronym"/>
+    <w:lsdException w:uiPriority="99" w:name="HTML Address"/>
+    <w:lsdException w:uiPriority="99" w:name="HTML Cite"/>
+    <w:lsdException w:uiPriority="99" w:name="HTML Code"/>
+    <w:lsdException w:uiPriority="99" w:name="HTML Definition"/>
+    <w:lsdException w:uiPriority="99" w:name="HTML Keyboard"/>
+    <w:lsdException w:uiPriority="99" w:name="HTML Preformatted"/>
+    <w:lsdException w:uiPriority="99" w:name="HTML Sample"/>
+    <w:lsdException w:uiPriority="99" w:name="HTML Typewriter"/>
+    <w:lsdException w:uiPriority="99" w:name="HTML Variable"/>
+    <w:lsdException w:uiPriority="99" w:name="Normal Table"/>
+    <w:lsdException w:uiPriority="99" w:name="annotation subject"/>
+    <w:lsdException w:uiPriority="99" w:name="Table Simple 1"/>
+    <w:lsdException w:uiPriority="99" w:name="Table Simple 2"/>
+    <w:lsdException w:uiPriority="99" w:name="Table Simple 3"/>
+    <w:lsdException w:uiPriority="99" w:name="Table Classic 1"/>
+    <w:lsdException w:uiPriority="99" w:name="Table Classic 2"/>
+    <w:lsdException w:uiPriority="99" w:name="Table Classic 3"/>
+    <w:lsdException w:uiPriority="99" w:name="Table Classic 4"/>
+    <w:lsdException w:uiPriority="99" w:name="Table Colorful 1"/>
+    <w:lsdException w:uiPriority="99" w:name="Table Colorful 2"/>
+    <w:lsdException w:uiPriority="99" w:name="Table Colorful 3"/>
+    <w:lsdException w:uiPriority="99" w:name="Table Columns 1"/>
+    <w:lsdException w:uiPriority="99" w:name="Table Columns 2"/>
+    <w:lsdException w:uiPriority="99" w:name="Table Columns 3"/>
+    <w:lsdException w:uiPriority="99" w:name="Table Columns 4"/>
+    <w:lsdException w:uiPriority="99" w:name="Table Columns 5"/>
+    <w:lsdException w:uiPriority="99" w:name="Table Grid 1"/>
+    <w:lsdException w:uiPriority="99" w:name="Table Grid 2"/>
+    <w:lsdException w:uiPriority="99" w:name="Table Grid 3"/>
+    <w:lsdException w:uiPriority="99" w:name="Table Grid 4"/>
+    <w:lsdException w:uiPriority="99" w:name="Table Grid 5"/>
+    <w:lsdException w:uiPriority="99" w:name="Table Grid 6"/>
+    <w:lsdException w:uiPriority="99" w:name="Table Grid 7"/>
+    <w:lsdException w:uiPriority="99" w:name="Table Grid 8"/>
+    <w:lsdException w:uiPriority="99" w:name="Table List 1"/>
+    <w:lsdException w:uiPriority="99" w:name="Table List 2"/>
+    <w:lsdException w:uiPriority="99" w:name="Table List 3"/>
+    <w:lsdException w:uiPriority="99" w:name="Table List 4"/>
+    <w:lsdException w:uiPriority="99" w:name="Table List 5"/>
+    <w:lsdException w:uiPriority="99" w:name="Table List 6"/>
+    <w:lsdException w:uiPriority="99" w:name="Table List 7"/>
+    <w:lsdException w:uiPriority="99" w:name="Table List 8"/>
+    <w:lsdException w:uiPriority="99" w:name="Table 3D effects 1"/>
+    <w:lsdException w:uiPriority="99" w:name="Table 3D effects 2"/>
+    <w:lsdException w:uiPriority="99" w:name="Table 3D effects 3"/>
+    <w:lsdException w:uiPriority="99" w:name="Table Contemporary"/>
+    <w:lsdException w:uiPriority="99" w:name="Table Elegant"/>
+    <w:lsdException w:uiPriority="99" w:name="Table Professional"/>
+    <w:lsdException w:uiPriority="99" w:name="Table Subtle 1"/>
+    <w:lsdException w:uiPriority="99" w:name="Table Subtle 2"/>
+    <w:lsdException w:uiPriority="99" w:name="Table Web 1"/>
+    <w:lsdException w:uiPriority="99" w:name="Table Web 2"/>
+    <w:lsdException w:uiPriority="99" w:name="Table Web 3"/>
+    <w:lsdException w:uiPriority="99" w:name="Balloon Text"/>
+    <w:lsdException w:uiPriority="99" w:name="Table Grid"/>
+    <w:lsdException w:uiPriority="99" w:name="Table Theme"/>
+    <w:lsdException w:uiPriority="99" w:name="Light Shading"/>
+    <w:lsdException w:uiPriority="99" w:name="Light List"/>
+    <w:lsdException w:uiPriority="99" w:name="Light Grid"/>
+    <w:lsdException w:uiPriority="99" w:name="Medium Shading 1"/>
+    <w:lsdException w:uiPriority="99" w:name="Medium Shading 2"/>
+    <w:lsdException w:uiPriority="99" w:name="Medium List 1"/>
+    <w:lsdException w:uiPriority="99" w:name="Medium List 2"/>
+    <w:lsdException w:uiPriority="99" w:name="Medium Grid 1"/>
+    <w:lsdException w:uiPriority="99" w:name="Medium Grid 2"/>
+    <w:lsdException w:uiPriority="99" w:name="Medium Grid 3"/>
+    <w:lsdException w:uiPriority="99" w:name="Dark List"/>
+    <w:lsdException w:uiPriority="99" w:name="Colorful Shading"/>
+    <w:lsdException w:uiPriority="99" w:name="Colorful List"/>
+    <w:lsdException w:uiPriority="99" w:name="Colorful Grid"/>
+    <w:lsdException w:uiPriority="99" w:name="Light Shading Accent 1"/>
+    <w:lsdException w:uiPriority="99" w:name="Light List Accent 1"/>
+    <w:lsdException w:uiPriority="99" w:name="Light Grid Accent 1"/>
+    <w:lsdException w:uiPriority="99" w:name="Medium Shading 1 Accent 1"/>
+    <w:lsdException w:uiPriority="99" w:name="Medium Shading 2 Accent 1"/>
+    <w:lsdException w:uiPriority="99" w:name="Medium List 1 Accent 1"/>
+    <w:lsdException w:uiPriority="99" w:name="Medium List 2 Accent 1"/>
+    <w:lsdException w:uiPriority="99" w:name="Medium Grid 1 Accent 1"/>
+    <w:lsdException w:uiPriority="99" w:name="Medium Grid 2 Accent 1"/>
+    <w:lsdException w:uiPriority="99" w:name="Medium Grid 3 Accent 1"/>
+    <w:lsdException w:uiPriority="99" w:name="Dark List Accent 1"/>
+    <w:lsdException w:uiPriority="99" w:name="Colorful Shading Accent 1"/>
+    <w:lsdException w:uiPriority="99" w:name="Colorful List Accent 1"/>
+    <w:lsdException w:uiPriority="99" w:name="Colorful Grid Accent 1"/>
+    <w:lsdException w:uiPriority="99" w:name="Light Shading Accent 2"/>
+    <w:lsdException w:uiPriority="99" w:name="Light List Accent 2"/>
+    <w:lsdException w:uiPriority="99" w:name="Light Grid Accent 2"/>
+    <w:lsdException w:uiPriority="99" w:name="Medium Shading 1 Accent 2"/>
+    <w:lsdException w:uiPriority="99" w:name="Medium Shading 2 Accent 2"/>
+    <w:lsdException w:uiPriority="99" w:name="Medium List 1 Accent 2"/>
+    <w:lsdException w:uiPriority="99" w:name="Medium List 2 Accent 2"/>
+    <w:lsdException w:uiPriority="99" w:name="Medium Grid 1 Accent 2"/>
+    <w:lsdException w:uiPriority="99" w:name="Medium Grid 2 Accent 2"/>
+    <w:lsdException w:uiPriority="99" w:name="Medium Grid 3 Accent 2"/>
+    <w:lsdException w:uiPriority="99" w:name="Dark List Accent 2"/>
+    <w:lsdException w:uiPriority="99" w:name="Colorful Shading Accent 2"/>
+    <w:lsdException w:uiPriority="99" w:name="Colorful List Accent 2"/>
+    <w:lsdException w:uiPriority="99" w:name="Colorful Grid Accent 2"/>
+    <w:lsdException w:uiPriority="99" w:name="Light Shading Accent 3"/>
+    <w:lsdException w:uiPriority="99" w:name="Light List Accent 3"/>
+    <w:lsdException w:uiPriority="99" w:name="Light Grid Accent 3"/>
+    <w:lsdException w:uiPriority="99" w:name="Medium Shading 1 Accent 3"/>
+    <w:lsdException w:uiPriority="99" w:name="Medium Shading 2 Accent 3"/>
+    <w:lsdException w:uiPriority="99" w:name="Medium List 1 Accent 3"/>
+    <w:lsdException w:uiPriority="99" w:name="Medium List 2 Accent 3"/>
+    <w:lsdException w:uiPriority="99" w:name="Medium Grid 1 Accent 3"/>
+    <w:lsdException w:uiPriority="99" w:name="Medium Grid 2 Accent 3"/>
+    <w:lsdException w:uiPriority="99" w:name="Medium Grid 3 Accent 3"/>
+    <w:lsdException w:uiPriority="99" w:name="Dark List Accent 3"/>
+    <w:lsdException w:uiPriority="99" w:name="Colorful Shading Accent 3"/>
+    <w:lsdException w:uiPriority="99" w:name="Colorful List Accent 3"/>
+    <w:lsdException w:uiPriority="99" w:name="Colorful Grid Accent 3"/>
+    <w:lsdException w:uiPriority="99" w:name="Light Shading Accent 4"/>
+    <w:lsdException w:uiPriority="99" w:name="Light List Accent 4"/>
+    <w:lsdException w:uiPriority="99" w:name="Light Grid Accent 4"/>
+    <w:lsdException w:uiPriority="99" w:name="Medium Shading 1 Accent 4"/>
+    <w:lsdException w:uiPriority="99" w:name="Medium Shading 2 Accent 4"/>
+    <w:lsdException w:uiPriority="99" w:name="Medium List 1 Accent 4"/>
+    <w:lsdException w:uiPriority="99" w:name="Medium List 2 Accent 4"/>
+    <w:lsdException w:uiPriority="99" w:name="Medium Grid 1 Accent 4"/>
+    <w:lsdException w:uiPriority="99" w:name="Medium Grid 2 Accent 4"/>
+    <w:lsdException w:uiPriority="99" w:name="Medium Grid 3 Accent 4"/>
+    <w:lsdException w:uiPriority="99" w:name="Dark List Accent 4"/>
+    <w:lsdException w:uiPriority="99" w:name="Colorful Shading Accent 4"/>
+    <w:lsdException w:uiPriority="99" w:name="Colorful List Accent 4"/>
+    <w:lsdException w:uiPriority="99" w:name="Colorful Grid Accent 4"/>
+    <w:lsdException w:uiPriority="99" w:name="Light Shading Accent 5"/>
+    <w:lsdException w:uiPriority="99" w:name="Light List Accent 5"/>
+    <w:lsdException w:uiPriority="99" w:name="Light Grid Accent 5"/>
+    <w:lsdException w:uiPriority="99" w:name="Medium Shading 1 Accent 5"/>
+    <w:lsdException w:uiPriority="99" w:name="Medium Shading 2 Accent 5"/>
+    <w:lsdException w:uiPriority="99" w:name="Medium List 1 Accent 5"/>
+    <w:lsdException w:uiPriority="99" w:name="Medium List 2 Accent 5"/>
+    <w:lsdException w:uiPriority="99" w:name="Medium Grid 1 Accent 5"/>
+    <w:lsdException w:uiPriority="99" w:name="Medium Grid 2 Accent 5"/>
+    <w:lsdException w:uiPriority="99" w:name="Medium Grid 3 Accent 5"/>
+    <w:lsdException w:uiPriority="99" w:name="Dark List Accent 5"/>
+    <w:lsdException w:uiPriority="99" w:name="Colorful Shading Accent 5"/>
+    <w:lsdException w:uiPriority="99" w:name="Colorful List Accent 5"/>
+    <w:lsdException w:uiPriority="99" w:name="Colorful Grid Accent 5"/>
+    <w:lsdException w:uiPriority="99" w:name="Light Shading Accent 6"/>
+    <w:lsdException w:uiPriority="99" w:name="Light List Accent 6"/>
+    <w:lsdException w:uiPriority="99" w:name="Light Grid Accent 6"/>
+    <w:lsdException w:uiPriority="99" w:name="Medium Shading 1 Accent 6"/>
+    <w:lsdException w:uiPriority="99" w:name="Medium Shading 2 Accent 6"/>
+    <w:lsdException w:uiPriority="99" w:name="Medium List 1 Accent 6"/>
+    <w:lsdException w:uiPriority="99" w:name="Medium List 2 Accent 6"/>
+    <w:lsdException w:uiPriority="99" w:name="Medium Grid 1 Accent 6"/>
+    <w:lsdException w:uiPriority="99" w:name="Medium Grid 2 Accent 6"/>
+    <w:lsdException w:uiPriority="99" w:name="Medium Grid 3 Accent 6"/>
+    <w:lsdException w:uiPriority="99" w:name="Dark List Accent 6"/>
+    <w:lsdException w:uiPriority="99" w:name="Colorful Shading Accent 6"/>
+    <w:lsdException w:uiPriority="99" w:name="Colorful List Accent 6"/>
+    <w:lsdException w:uiPriority="99" w:name="Colorful Grid Accent 6"/>
+  </w:latentStyles>
   <w:style w:type="paragraph" w:default="1" w:styleId="1">
     <w:name w:val="Normal"/>
+    <w:uiPriority w:val="0"/>
     <w:pPr>
       <w:widowControl w:val="0"/>
       <w:jc w:val="both"/>
@@ -1107,7 +1404,8 @@
     <w:name w:val="heading 1"/>
     <w:basedOn w:val="1"/>
     <w:next w:val="1"/>
-    <w:link w:val="13"/>
+    <w:link w:val="14"/>
+    <w:uiPriority w:val="0"/>
     <w:pPr>
       <w:keepNext/>
       <w:keepLines/>
@@ -1126,11 +1424,27 @@
   </w:style>
   <w:style w:type="character" w:default="1" w:styleId="8">
     <w:name w:val="Default Paragraph Font"/>
+    <w:uiPriority w:val="0"/>
+  </w:style>
+  <w:style w:type="table" w:default="1" w:styleId="11">
+    <w:name w:val="Normal Table"/>
+    <w:unhideWhenUsed/>
+    <w:uiPriority w:val="99"/>
+    <w:tblPr>
+      <w:tblLayout w:type="fixed"/>
+      <w:tblCellMar>
+        <w:top w:w="0" w:type="dxa"/>
+        <w:left w:w="108" w:type="dxa"/>
+        <w:bottom w:w="0" w:type="dxa"/>
+        <w:right w:w="108" w:type="dxa"/>
+      </w:tblCellMar>
+    </w:tblPr>
   </w:style>
   <w:style w:type="paragraph" w:styleId="3">
     <w:name w:val="caption"/>
     <w:basedOn w:val="1"/>
     <w:next w:val="1"/>
+    <w:uiPriority w:val="0"/>
     <w:rPr>
       <w:rFonts w:ascii="Calibri Light" w:hAnsi="Calibri Light" w:eastAsia="黑体" w:cs="黑体"/>
       <w:sz w:val="20"/>
@@ -1140,7 +1454,8 @@
   <w:style w:type="paragraph" w:styleId="4">
     <w:name w:val="endnote text"/>
     <w:basedOn w:val="1"/>
-    <w:link w:val="14"/>
+    <w:link w:val="15"/>
+    <w:uiPriority w:val="0"/>
     <w:pPr>
       <w:snapToGrid w:val="0"/>
       <w:jc w:val="left"/>
@@ -1149,7 +1464,8 @@
   <w:style w:type="paragraph" w:styleId="5">
     <w:name w:val="footer"/>
     <w:basedOn w:val="1"/>
-    <w:link w:val="16"/>
+    <w:link w:val="17"/>
+    <w:uiPriority w:val="0"/>
     <w:pPr>
       <w:tabs>
         <w:tab w:val="center" w:pos="4153"/>
@@ -1166,7 +1482,8 @@
   <w:style w:type="paragraph" w:styleId="6">
     <w:name w:val="footnote text"/>
     <w:basedOn w:val="1"/>
-    <w:link w:val="12"/>
+    <w:link w:val="13"/>
+    <w:uiPriority w:val="0"/>
     <w:pPr>
       <w:snapToGrid w:val="0"/>
       <w:jc w:val="left"/>
@@ -1179,7 +1496,8 @@
   <w:style w:type="paragraph" w:styleId="7">
     <w:name w:val="header"/>
     <w:basedOn w:val="1"/>
-    <w:link w:val="15"/>
+    <w:link w:val="16"/>
+    <w:uiPriority w:val="0"/>
     <w:pPr>
       <w:pBdr>
         <w:bottom w:val="single" w:color="auto" w:sz="6" w:space="1"/>
@@ -1199,6 +1517,7 @@
   <w:style w:type="character" w:styleId="9">
     <w:name w:val="endnote reference"/>
     <w:basedOn w:val="8"/>
+    <w:uiPriority w:val="0"/>
     <w:rPr>
       <w:vertAlign w:val="superscript"/>
     </w:rPr>
@@ -1206,32 +1525,36 @@
   <w:style w:type="character" w:styleId="10">
     <w:name w:val="footnote reference"/>
     <w:basedOn w:val="8"/>
+    <w:uiPriority w:val="0"/>
     <w:rPr>
       <w:vertAlign w:val="superscript"/>
     </w:rPr>
   </w:style>
-  <w:style w:type="paragraph" w:customStyle="1" w:styleId="11">
+  <w:style w:type="paragraph" w:customStyle="1" w:styleId="12">
     <w:name w:val="List Paragraph"/>
     <w:basedOn w:val="1"/>
+    <w:uiPriority w:val="0"/>
     <w:pPr>
       <w:ind w:firstLine="420" w:firstLineChars="200"/>
     </w:pPr>
   </w:style>
-  <w:style w:type="character" w:customStyle="1" w:styleId="12">
+  <w:style w:type="character" w:customStyle="1" w:styleId="13">
     <w:name w:val="脚注文本 Char"/>
     <w:basedOn w:val="8"/>
     <w:link w:val="6"/>
     <w:semiHidden/>
+    <w:uiPriority w:val="0"/>
     <w:rPr>
       <w:sz w:val="18"/>
       <w:szCs w:val="18"/>
     </w:rPr>
   </w:style>
-  <w:style w:type="character" w:customStyle="1" w:styleId="13">
+  <w:style w:type="character" w:customStyle="1" w:styleId="14">
     <w:name w:val="标题 1 Char"/>
     <w:basedOn w:val="8"/>
     <w:link w:val="2"/>
     <w:semiHidden/>
+    <w:uiPriority w:val="0"/>
     <w:rPr>
       <w:rFonts w:ascii="Calibri Light" w:hAnsi="Calibri Light" w:eastAsia="宋体" w:cs="黑体"/>
       <w:color w:val="2D73B3"/>
@@ -1240,28 +1563,31 @@
       <w:szCs w:val="32"/>
     </w:rPr>
   </w:style>
-  <w:style w:type="character" w:customStyle="1" w:styleId="14">
+  <w:style w:type="character" w:customStyle="1" w:styleId="15">
     <w:name w:val="尾注文本 Char"/>
     <w:basedOn w:val="8"/>
     <w:link w:val="4"/>
     <w:semiHidden/>
+    <w:uiPriority w:val="0"/>
     <w:rPr/>
   </w:style>
-  <w:style w:type="character" w:customStyle="1" w:styleId="15">
+  <w:style w:type="character" w:customStyle="1" w:styleId="16">
     <w:name w:val="页眉 Char"/>
     <w:basedOn w:val="8"/>
     <w:link w:val="7"/>
     <w:semiHidden/>
+    <w:uiPriority w:val="0"/>
     <w:rPr>
       <w:sz w:val="18"/>
       <w:szCs w:val="18"/>
     </w:rPr>
   </w:style>
-  <w:style w:type="character" w:customStyle="1" w:styleId="16">
+  <w:style w:type="character" w:customStyle="1" w:styleId="17">
     <w:name w:val="页脚 Char"/>
     <w:basedOn w:val="8"/>
     <w:link w:val="5"/>
     <w:semiHidden/>
+    <w:uiPriority w:val="0"/>
     <w:rPr>
       <w:sz w:val="18"/>
       <w:szCs w:val="18"/>

</xml_diff>